<commit_message>
Ajuste no documento de instalação
</commit_message>
<xml_diff>
--- a/documentos/Intalação Serviço de Integração CUC.docx
+++ b/documentos/Intalação Serviço de Integração CUC.docx
@@ -7,14 +7,14 @@
         <w:jc w:val="center"/>
         <w:rPr>
           <w:rFonts w:ascii="Arial" w:hAnsi="Arial" w:cs="Arial"/>
-          <w:sz w:val="36"/>
-          <w:szCs w:val="24"/>
-        </w:rPr>
-      </w:pPr>
-      <w:r>
-        <w:rPr>
-          <w:rFonts w:ascii="Arial" w:hAnsi="Arial" w:cs="Arial"/>
-          <w:sz w:val="36"/>
+          <w:sz w:val="34"/>
+          <w:szCs w:val="24"/>
+        </w:rPr>
+      </w:pPr>
+      <w:r>
+        <w:rPr>
+          <w:rFonts w:ascii="Arial" w:hAnsi="Arial" w:cs="Arial"/>
+          <w:sz w:val="34"/>
           <w:szCs w:val="24"/>
         </w:rPr>
         <w:t>Pré requisitos</w:t>
@@ -24,39 +24,27 @@
       <w:pPr>
         <w:rPr>
           <w:rFonts w:ascii="Arial" w:hAnsi="Arial" w:cs="Arial"/>
-          <w:sz w:val="24"/>
-          <w:szCs w:val="24"/>
-        </w:rPr>
-      </w:pPr>
-    </w:p>
-    <w:p>
-      <w:pPr>
-        <w:rPr>
-          <w:rFonts w:ascii="Arial" w:hAnsi="Arial" w:cs="Arial"/>
-          <w:sz w:val="24"/>
-          <w:szCs w:val="24"/>
-        </w:rPr>
-      </w:pPr>
-      <w:r>
-        <w:rPr>
-          <w:rFonts w:ascii="Arial" w:hAnsi="Arial" w:cs="Arial"/>
-          <w:sz w:val="24"/>
-          <w:szCs w:val="24"/>
-        </w:rPr>
-        <w:t>Instalar o pacote de hospedagem do .NE</w:t>
-      </w:r>
-      <w:r>
-        <w:rPr>
-          <w:rFonts w:ascii="Arial" w:hAnsi="Arial" w:cs="Arial"/>
-          <w:sz w:val="24"/>
-          <w:szCs w:val="24"/>
-        </w:rPr>
-        <w:t xml:space="preserve">T Core - versão v2.1 </w:t>
-      </w:r>
-      <w:r>
-        <w:rPr>
-          <w:rFonts w:ascii="Arial" w:hAnsi="Arial" w:cs="Arial"/>
-          <w:sz w:val="24"/>
+          <w:szCs w:val="24"/>
+        </w:rPr>
+      </w:pPr>
+    </w:p>
+    <w:p>
+      <w:pPr>
+        <w:rPr>
+          <w:rFonts w:ascii="Arial" w:hAnsi="Arial" w:cs="Arial"/>
+          <w:szCs w:val="24"/>
+        </w:rPr>
+      </w:pPr>
+      <w:r>
+        <w:rPr>
+          <w:rFonts w:ascii="Arial" w:hAnsi="Arial" w:cs="Arial"/>
+          <w:szCs w:val="24"/>
+        </w:rPr>
+        <w:t xml:space="preserve">Instalar o pacote de hospedagem do .NET Core - versão v2.1 </w:t>
+      </w:r>
+      <w:r>
+        <w:rPr>
+          <w:rFonts w:ascii="Arial" w:hAnsi="Arial" w:cs="Arial"/>
           <w:szCs w:val="24"/>
         </w:rPr>
         <w:t>(como adiministrador)</w:t>
@@ -64,42 +52,30 @@
       <w:r>
         <w:rPr>
           <w:rFonts w:ascii="Arial" w:hAnsi="Arial" w:cs="Arial"/>
-          <w:sz w:val="24"/>
           <w:szCs w:val="24"/>
         </w:rPr>
         <w:t>:</w:t>
       </w:r>
     </w:p>
     <w:p>
-      <w:r>
-        <w:rPr>
-          <w:rFonts w:ascii="Arial" w:hAnsi="Arial" w:cs="Arial"/>
-          <w:sz w:val="24"/>
-          <w:szCs w:val="24"/>
-        </w:rPr>
-        <w:t>Link</w:t>
-      </w:r>
-      <w:r>
-        <w:rPr>
-          <w:rFonts w:ascii="Arial" w:hAnsi="Arial" w:cs="Arial"/>
-          <w:sz w:val="24"/>
-          <w:szCs w:val="24"/>
-        </w:rPr>
-        <w:t xml:space="preserve"> direto</w:t>
-      </w:r>
-      <w:r>
-        <w:rPr>
-          <w:rFonts w:ascii="Arial" w:hAnsi="Arial" w:cs="Arial"/>
-          <w:sz w:val="24"/>
-          <w:szCs w:val="24"/>
-        </w:rPr>
-        <w:t xml:space="preserve">: </w:t>
+      <w:pPr>
+        <w:rPr>
+          <w:sz w:val="20"/>
+        </w:rPr>
+      </w:pPr>
+      <w:r>
+        <w:rPr>
+          <w:rFonts w:ascii="Arial" w:hAnsi="Arial" w:cs="Arial"/>
+          <w:szCs w:val="24"/>
+        </w:rPr>
+        <w:t xml:space="preserve">Link direto: </w:t>
       </w:r>
       <w:hyperlink r:id="rId4" w:history="1">
         <w:r>
           <w:rPr>
             <w:rStyle w:val="Hyperlink"/>
             <w:rFonts w:ascii="Arial" w:hAnsi="Arial" w:cs="Arial"/>
+            <w:sz w:val="20"/>
           </w:rPr>
           <w:t>https://dotnet.microsoft.com/download/dotnet-core/thank-you/runtime-aspnetcore-2.1.22-windows-hosting-bundle-installer</w:t>
         </w:r>
@@ -109,14 +85,12 @@
       <w:pPr>
         <w:rPr>
           <w:rFonts w:ascii="Arial" w:hAnsi="Arial" w:cs="Arial"/>
-          <w:sz w:val="24"/>
-          <w:szCs w:val="24"/>
-        </w:rPr>
-      </w:pPr>
-      <w:r>
-        <w:rPr>
-          <w:rFonts w:ascii="Arial" w:hAnsi="Arial" w:cs="Arial"/>
-          <w:sz w:val="24"/>
+          <w:szCs w:val="24"/>
+        </w:rPr>
+      </w:pPr>
+      <w:r>
+        <w:rPr>
+          <w:rFonts w:ascii="Arial" w:hAnsi="Arial" w:cs="Arial"/>
           <w:szCs w:val="24"/>
         </w:rPr>
         <w:t>Realizando a instalação do Executável:</w:t>
@@ -126,13 +100,13 @@
       <w:pPr>
         <w:rPr>
           <w:rFonts w:ascii="Arial" w:hAnsi="Arial" w:cs="Arial"/>
-          <w:sz w:val="24"/>
           <w:szCs w:val="24"/>
         </w:rPr>
       </w:pPr>
       <w:r>
         <w:rPr>
           <w:noProof/>
+          <w:sz w:val="20"/>
           <w:lang w:eastAsia="pt-BR"/>
         </w:rPr>
         <w:drawing>
@@ -176,14 +150,12 @@
       <w:pPr>
         <w:rPr>
           <w:rFonts w:ascii="Arial" w:hAnsi="Arial" w:cs="Arial"/>
-          <w:sz w:val="24"/>
-          <w:szCs w:val="24"/>
-        </w:rPr>
-      </w:pPr>
-      <w:r>
-        <w:rPr>
-          <w:rFonts w:ascii="Arial" w:hAnsi="Arial" w:cs="Arial"/>
-          <w:sz w:val="24"/>
+          <w:szCs w:val="24"/>
+        </w:rPr>
+      </w:pPr>
+      <w:r>
+        <w:rPr>
+          <w:rFonts w:ascii="Arial" w:hAnsi="Arial" w:cs="Arial"/>
           <w:szCs w:val="24"/>
         </w:rPr>
         <w:t>Reinicie o IIS utilizando os comandos no DOS ou Power Shell como adiministrador:</w:t>
@@ -193,47 +165,69 @@
       <w:pPr>
         <w:rPr>
           <w:rFonts w:ascii="Arial" w:hAnsi="Arial" w:cs="Arial"/>
-          <w:sz w:val="24"/>
-          <w:szCs w:val="24"/>
-        </w:rPr>
-      </w:pPr>
-      <w:r>
-        <w:rPr>
-          <w:rFonts w:ascii="Arial" w:hAnsi="Arial" w:cs="Arial"/>
-          <w:sz w:val="24"/>
-          <w:szCs w:val="24"/>
-        </w:rPr>
-        <w:t>net stop was /y</w:t>
-      </w:r>
-    </w:p>
-    <w:p>
-      <w:pPr>
-        <w:rPr>
-          <w:rFonts w:ascii="Arial" w:hAnsi="Arial" w:cs="Arial"/>
-          <w:sz w:val="24"/>
-          <w:szCs w:val="24"/>
-        </w:rPr>
-      </w:pPr>
-      <w:r>
-        <w:rPr>
-          <w:rFonts w:ascii="Arial" w:hAnsi="Arial" w:cs="Arial"/>
-          <w:sz w:val="24"/>
-          <w:szCs w:val="24"/>
-        </w:rPr>
-        <w:t>net start w3svc</w:t>
-      </w:r>
-    </w:p>
-    <w:p>
-      <w:pPr>
-        <w:rPr>
-          <w:rFonts w:ascii="Arial" w:hAnsi="Arial" w:cs="Arial"/>
-          <w:sz w:val="24"/>
+          <w:szCs w:val="24"/>
+          <w:lang w:val="en-US"/>
+        </w:rPr>
+      </w:pPr>
+      <w:proofErr w:type="spellStart"/>
+      <w:proofErr w:type="gramStart"/>
+      <w:r>
+        <w:rPr>
+          <w:rFonts w:ascii="Arial" w:hAnsi="Arial" w:cs="Arial"/>
+          <w:szCs w:val="24"/>
+          <w:lang w:val="en-US"/>
+        </w:rPr>
+        <w:t>net</w:t>
+      </w:r>
+      <w:proofErr w:type="spellEnd"/>
+      <w:proofErr w:type="gramEnd"/>
+      <w:r>
+        <w:rPr>
+          <w:rFonts w:ascii="Arial" w:hAnsi="Arial" w:cs="Arial"/>
+          <w:szCs w:val="24"/>
+          <w:lang w:val="en-US"/>
+        </w:rPr>
+        <w:t xml:space="preserve"> stop was /y</w:t>
+      </w:r>
+    </w:p>
+    <w:p>
+      <w:pPr>
+        <w:rPr>
+          <w:rFonts w:ascii="Arial" w:hAnsi="Arial" w:cs="Arial"/>
+          <w:szCs w:val="24"/>
+          <w:lang w:val="en-US"/>
+        </w:rPr>
+      </w:pPr>
+      <w:proofErr w:type="gramStart"/>
+      <w:r>
+        <w:rPr>
+          <w:rFonts w:ascii="Arial" w:hAnsi="Arial" w:cs="Arial"/>
+          <w:szCs w:val="24"/>
+          <w:lang w:val="en-US"/>
+        </w:rPr>
+        <w:t>net</w:t>
+      </w:r>
+      <w:proofErr w:type="gramEnd"/>
+      <w:r>
+        <w:rPr>
+          <w:rFonts w:ascii="Arial" w:hAnsi="Arial" w:cs="Arial"/>
+          <w:szCs w:val="24"/>
+          <w:lang w:val="en-US"/>
+        </w:rPr>
+        <w:t xml:space="preserve"> start w3svc</w:t>
+      </w:r>
+    </w:p>
+    <w:p>
+      <w:pPr>
+        <w:rPr>
+          <w:rFonts w:ascii="Arial" w:hAnsi="Arial" w:cs="Arial"/>
           <w:szCs w:val="24"/>
         </w:rPr>
       </w:pPr>
       <w:r>
         <w:rPr>
           <w:noProof/>
+          <w:sz w:val="20"/>
           <w:lang w:eastAsia="pt-BR"/>
         </w:rPr>
         <w:drawing>
@@ -277,14 +271,12 @@
       <w:pPr>
         <w:rPr>
           <w:rFonts w:ascii="Arial" w:hAnsi="Arial" w:cs="Arial"/>
-          <w:sz w:val="24"/>
-          <w:szCs w:val="24"/>
-        </w:rPr>
-      </w:pPr>
-      <w:r>
-        <w:rPr>
-          <w:rFonts w:ascii="Arial" w:hAnsi="Arial" w:cs="Arial"/>
-          <w:sz w:val="24"/>
+          <w:szCs w:val="24"/>
+        </w:rPr>
+      </w:pPr>
+      <w:r>
+        <w:rPr>
+          <w:rFonts w:ascii="Arial" w:hAnsi="Arial" w:cs="Arial"/>
           <w:szCs w:val="24"/>
         </w:rPr>
         <w:br w:type="page"/>
@@ -295,14 +287,14 @@
         <w:jc w:val="center"/>
         <w:rPr>
           <w:rFonts w:ascii="Arial" w:hAnsi="Arial" w:cs="Arial"/>
-          <w:sz w:val="36"/>
-          <w:szCs w:val="24"/>
-        </w:rPr>
-      </w:pPr>
-      <w:r>
-        <w:rPr>
-          <w:rFonts w:ascii="Arial" w:hAnsi="Arial" w:cs="Arial"/>
-          <w:sz w:val="36"/>
+          <w:sz w:val="34"/>
+          <w:szCs w:val="24"/>
+        </w:rPr>
+      </w:pPr>
+      <w:r>
+        <w:rPr>
+          <w:rFonts w:ascii="Arial" w:hAnsi="Arial" w:cs="Arial"/>
+          <w:sz w:val="34"/>
           <w:szCs w:val="24"/>
         </w:rPr>
         <w:lastRenderedPageBreak/>
@@ -313,23 +305,20 @@
       <w:pPr>
         <w:rPr>
           <w:rFonts w:ascii="Arial" w:hAnsi="Arial" w:cs="Arial"/>
-          <w:sz w:val="24"/>
-          <w:szCs w:val="24"/>
-        </w:rPr>
-      </w:pPr>
-    </w:p>
-    <w:p>
-      <w:pPr>
-        <w:rPr>
-          <w:rFonts w:ascii="Arial" w:hAnsi="Arial" w:cs="Arial"/>
-          <w:sz w:val="24"/>
-          <w:szCs w:val="24"/>
-        </w:rPr>
-      </w:pPr>
-      <w:r>
-        <w:rPr>
-          <w:rFonts w:ascii="Arial" w:hAnsi="Arial" w:cs="Arial"/>
-          <w:sz w:val="24"/>
+          <w:szCs w:val="24"/>
+        </w:rPr>
+      </w:pPr>
+    </w:p>
+    <w:p>
+      <w:pPr>
+        <w:rPr>
+          <w:rFonts w:ascii="Arial" w:hAnsi="Arial" w:cs="Arial"/>
+          <w:szCs w:val="24"/>
+        </w:rPr>
+      </w:pPr>
+      <w:r>
+        <w:rPr>
+          <w:rFonts w:ascii="Arial" w:hAnsi="Arial" w:cs="Arial"/>
           <w:szCs w:val="24"/>
         </w:rPr>
         <w:t>Extrair o pacote e uma pasta a parte:</w:t>
@@ -339,13 +328,13 @@
       <w:pPr>
         <w:rPr>
           <w:rFonts w:ascii="Arial" w:hAnsi="Arial" w:cs="Arial"/>
-          <w:sz w:val="24"/>
           <w:szCs w:val="24"/>
         </w:rPr>
       </w:pPr>
       <w:r>
         <w:rPr>
           <w:noProof/>
+          <w:sz w:val="20"/>
           <w:lang w:eastAsia="pt-BR"/>
         </w:rPr>
         <w:drawing>
@@ -389,13 +378,13 @@
       <w:pPr>
         <w:rPr>
           <w:rFonts w:ascii="Arial" w:hAnsi="Arial" w:cs="Arial"/>
-          <w:sz w:val="24"/>
           <w:szCs w:val="24"/>
         </w:rPr>
       </w:pPr>
       <w:r>
         <w:rPr>
           <w:noProof/>
+          <w:sz w:val="20"/>
           <w:lang w:eastAsia="pt-BR"/>
         </w:rPr>
         <w:drawing>
@@ -439,14 +428,12 @@
       <w:pPr>
         <w:rPr>
           <w:rFonts w:ascii="Arial" w:hAnsi="Arial" w:cs="Arial"/>
-          <w:sz w:val="24"/>
-          <w:szCs w:val="24"/>
-        </w:rPr>
-      </w:pPr>
-      <w:r>
-        <w:rPr>
-          <w:rFonts w:ascii="Arial" w:hAnsi="Arial" w:cs="Arial"/>
-          <w:sz w:val="24"/>
+          <w:szCs w:val="24"/>
+        </w:rPr>
+      </w:pPr>
+      <w:r>
+        <w:rPr>
+          <w:rFonts w:ascii="Arial" w:hAnsi="Arial" w:cs="Arial"/>
           <w:szCs w:val="24"/>
         </w:rPr>
         <w:lastRenderedPageBreak/>
@@ -457,14 +444,12 @@
       <w:pPr>
         <w:rPr>
           <w:rFonts w:ascii="Arial" w:hAnsi="Arial" w:cs="Arial"/>
-          <w:sz w:val="24"/>
-          <w:szCs w:val="24"/>
-        </w:rPr>
-      </w:pPr>
-      <w:r>
-        <w:rPr>
-          <w:rFonts w:ascii="Arial" w:hAnsi="Arial" w:cs="Arial"/>
-          <w:sz w:val="24"/>
+          <w:szCs w:val="24"/>
+        </w:rPr>
+      </w:pPr>
+      <w:r>
+        <w:rPr>
+          <w:rFonts w:ascii="Arial" w:hAnsi="Arial" w:cs="Arial"/>
           <w:szCs w:val="24"/>
         </w:rPr>
         <w:t>Nesse caso selecionei a pasta IntegradorCUC</w:t>
@@ -472,7 +457,6 @@
       <w:r>
         <w:rPr>
           <w:rFonts w:ascii="Arial" w:hAnsi="Arial" w:cs="Arial"/>
-          <w:sz w:val="24"/>
           <w:szCs w:val="24"/>
         </w:rPr>
         <w:t xml:space="preserve"> para exemplificar</w:t>
@@ -480,7 +464,6 @@
       <w:r>
         <w:rPr>
           <w:rFonts w:ascii="Arial" w:hAnsi="Arial" w:cs="Arial"/>
-          <w:sz w:val="24"/>
           <w:szCs w:val="24"/>
         </w:rPr>
         <w:t>:</w:t>
@@ -490,13 +473,13 @@
       <w:pPr>
         <w:rPr>
           <w:rFonts w:ascii="Arial" w:hAnsi="Arial" w:cs="Arial"/>
-          <w:sz w:val="24"/>
           <w:szCs w:val="24"/>
         </w:rPr>
       </w:pPr>
       <w:r>
         <w:rPr>
           <w:noProof/>
+          <w:sz w:val="20"/>
           <w:lang w:eastAsia="pt-BR"/>
         </w:rPr>
         <w:drawing>
@@ -540,7 +523,6 @@
       <w:pPr>
         <w:rPr>
           <w:rFonts w:ascii="Arial" w:hAnsi="Arial" w:cs="Arial"/>
-          <w:sz w:val="24"/>
           <w:szCs w:val="24"/>
         </w:rPr>
       </w:pPr>
@@ -550,14 +532,12 @@
         <w:jc w:val="right"/>
         <w:rPr>
           <w:rFonts w:ascii="Arial" w:hAnsi="Arial" w:cs="Arial"/>
-          <w:sz w:val="24"/>
-          <w:szCs w:val="24"/>
-        </w:rPr>
-      </w:pPr>
-      <w:r>
-        <w:rPr>
-          <w:rFonts w:ascii="Arial" w:hAnsi="Arial" w:cs="Arial"/>
-          <w:sz w:val="24"/>
+          <w:szCs w:val="24"/>
+        </w:rPr>
+      </w:pPr>
+      <w:r>
+        <w:rPr>
+          <w:rFonts w:ascii="Arial" w:hAnsi="Arial" w:cs="Arial"/>
           <w:szCs w:val="24"/>
         </w:rPr>
         <w:br w:type="textWrapping" w:clear="all"/>
@@ -568,14 +548,14 @@
         <w:jc w:val="center"/>
         <w:rPr>
           <w:rFonts w:ascii="Arial" w:hAnsi="Arial" w:cs="Arial"/>
-          <w:sz w:val="36"/>
-          <w:szCs w:val="24"/>
-        </w:rPr>
-      </w:pPr>
-      <w:r>
-        <w:rPr>
-          <w:rFonts w:ascii="Arial" w:hAnsi="Arial" w:cs="Arial"/>
-          <w:sz w:val="36"/>
+          <w:sz w:val="34"/>
+          <w:szCs w:val="24"/>
+        </w:rPr>
+      </w:pPr>
+      <w:r>
+        <w:rPr>
+          <w:rFonts w:ascii="Arial" w:hAnsi="Arial" w:cs="Arial"/>
+          <w:sz w:val="34"/>
           <w:szCs w:val="24"/>
         </w:rPr>
         <w:t>Hospedando Site no IIS</w:t>
@@ -585,23 +565,20 @@
       <w:pPr>
         <w:rPr>
           <w:rFonts w:ascii="Arial" w:hAnsi="Arial" w:cs="Arial"/>
-          <w:sz w:val="24"/>
-          <w:szCs w:val="24"/>
-        </w:rPr>
-      </w:pPr>
-    </w:p>
-    <w:p>
-      <w:pPr>
-        <w:rPr>
-          <w:rFonts w:ascii="Arial" w:hAnsi="Arial" w:cs="Arial"/>
-          <w:sz w:val="24"/>
-          <w:szCs w:val="24"/>
-        </w:rPr>
-      </w:pPr>
-      <w:r>
-        <w:rPr>
-          <w:rFonts w:ascii="Arial" w:hAnsi="Arial" w:cs="Arial"/>
-          <w:sz w:val="24"/>
+          <w:szCs w:val="24"/>
+        </w:rPr>
+      </w:pPr>
+    </w:p>
+    <w:p>
+      <w:pPr>
+        <w:rPr>
+          <w:rFonts w:ascii="Arial" w:hAnsi="Arial" w:cs="Arial"/>
+          <w:szCs w:val="24"/>
+        </w:rPr>
+      </w:pPr>
+      <w:r>
+        <w:rPr>
+          <w:rFonts w:ascii="Arial" w:hAnsi="Arial" w:cs="Arial"/>
           <w:szCs w:val="24"/>
         </w:rPr>
         <w:t>Criando um Pool de aplicativos com a opção de “Sem código gerenciado”:</w:t>
@@ -611,13 +588,13 @@
       <w:pPr>
         <w:rPr>
           <w:rFonts w:ascii="Arial" w:hAnsi="Arial" w:cs="Arial"/>
-          <w:sz w:val="24"/>
           <w:szCs w:val="24"/>
         </w:rPr>
       </w:pPr>
       <w:r>
         <w:rPr>
           <w:noProof/>
+          <w:sz w:val="20"/>
           <w:lang w:eastAsia="pt-BR"/>
         </w:rPr>
         <w:lastRenderedPageBreak/>
@@ -662,14 +639,12 @@
       <w:pPr>
         <w:rPr>
           <w:rFonts w:ascii="Arial" w:hAnsi="Arial" w:cs="Arial"/>
-          <w:sz w:val="24"/>
-          <w:szCs w:val="24"/>
-        </w:rPr>
-      </w:pPr>
-      <w:r>
-        <w:rPr>
-          <w:rFonts w:ascii="Arial" w:hAnsi="Arial" w:cs="Arial"/>
-          <w:sz w:val="24"/>
+          <w:szCs w:val="24"/>
+        </w:rPr>
+      </w:pPr>
+      <w:r>
+        <w:rPr>
+          <w:rFonts w:ascii="Arial" w:hAnsi="Arial" w:cs="Arial"/>
           <w:szCs w:val="24"/>
         </w:rPr>
         <w:t>Alterando o usuário do pool para um usuário que tenha acesso a criação de pasta/arquivos e acesso a rede para se conectar ao services do CUC:</w:t>
@@ -679,22 +654,21 @@
       <w:pPr>
         <w:rPr>
           <w:rFonts w:ascii="Arial" w:hAnsi="Arial" w:cs="Arial"/>
-          <w:sz w:val="24"/>
-          <w:szCs w:val="24"/>
-        </w:rPr>
-      </w:pPr>
-    </w:p>
-    <w:p>
-      <w:pPr>
-        <w:rPr>
-          <w:rFonts w:ascii="Arial" w:hAnsi="Arial" w:cs="Arial"/>
-          <w:sz w:val="24"/>
+          <w:szCs w:val="24"/>
+        </w:rPr>
+      </w:pPr>
+    </w:p>
+    <w:p>
+      <w:pPr>
+        <w:rPr>
+          <w:rFonts w:ascii="Arial" w:hAnsi="Arial" w:cs="Arial"/>
           <w:szCs w:val="24"/>
         </w:rPr>
       </w:pPr>
       <w:r>
         <w:rPr>
           <w:noProof/>
+          <w:sz w:val="20"/>
           <w:lang w:eastAsia="pt-BR"/>
         </w:rPr>
         <w:drawing>
@@ -738,7 +712,6 @@
       <w:pPr>
         <w:rPr>
           <w:rFonts w:ascii="Arial" w:hAnsi="Arial" w:cs="Arial"/>
-          <w:sz w:val="24"/>
           <w:szCs w:val="24"/>
         </w:rPr>
       </w:pPr>
@@ -748,14 +721,12 @@
         <w:jc w:val="both"/>
         <w:rPr>
           <w:rFonts w:ascii="Arial" w:hAnsi="Arial" w:cs="Arial"/>
-          <w:sz w:val="24"/>
-          <w:szCs w:val="24"/>
-        </w:rPr>
-      </w:pPr>
-      <w:r>
-        <w:rPr>
-          <w:rFonts w:ascii="Arial" w:hAnsi="Arial" w:cs="Arial"/>
-          <w:sz w:val="24"/>
+          <w:szCs w:val="24"/>
+        </w:rPr>
+      </w:pPr>
+      <w:r>
+        <w:rPr>
+          <w:rFonts w:ascii="Arial" w:hAnsi="Arial" w:cs="Arial"/>
           <w:szCs w:val="24"/>
         </w:rPr>
         <w:t>Adicionando um site novo e apontando para o diretório da aplicação:</w:t>
@@ -766,7 +737,6 @@
         <w:jc w:val="both"/>
         <w:rPr>
           <w:rFonts w:ascii="Arial" w:hAnsi="Arial" w:cs="Arial"/>
-          <w:sz w:val="24"/>
           <w:szCs w:val="24"/>
         </w:rPr>
       </w:pPr>
@@ -776,7 +746,6 @@
         <w:jc w:val="both"/>
         <w:rPr>
           <w:rFonts w:ascii="Arial" w:hAnsi="Arial" w:cs="Arial"/>
-          <w:sz w:val="24"/>
           <w:szCs w:val="24"/>
         </w:rPr>
       </w:pPr>
@@ -786,16 +755,15 @@
         <w:jc w:val="both"/>
         <w:rPr>
           <w:rFonts w:ascii="Arial" w:hAnsi="Arial" w:cs="Arial"/>
-          <w:sz w:val="24"/>
           <w:szCs w:val="24"/>
         </w:rPr>
       </w:pPr>
       <w:r>
         <w:rPr>
           <w:noProof/>
+          <w:sz w:val="20"/>
           <w:lang w:eastAsia="pt-BR"/>
         </w:rPr>
-        <w:lastRenderedPageBreak/>
         <w:drawing>
           <wp:anchor distT="0" distB="0" distL="114300" distR="114300" simplePos="0" relativeHeight="251659264" behindDoc="0" locked="0" layoutInCell="1" allowOverlap="1">
             <wp:simplePos x="1080198" y="899327"/>
@@ -849,7 +817,6 @@
       <w:r>
         <w:rPr>
           <w:rFonts w:ascii="Arial" w:hAnsi="Arial" w:cs="Arial"/>
-          <w:sz w:val="24"/>
           <w:szCs w:val="24"/>
         </w:rPr>
         <w:br w:type="textWrapping" w:clear="all"/>
@@ -860,15 +827,16 @@
         <w:jc w:val="both"/>
         <w:rPr>
           <w:rFonts w:ascii="Arial" w:hAnsi="Arial" w:cs="Arial"/>
-          <w:sz w:val="24"/>
           <w:szCs w:val="24"/>
         </w:rPr>
       </w:pPr>
       <w:r>
         <w:rPr>
           <w:noProof/>
+          <w:sz w:val="20"/>
           <w:lang w:eastAsia="pt-BR"/>
         </w:rPr>
+        <w:lastRenderedPageBreak/>
         <w:drawing>
           <wp:inline distT="0" distB="0" distL="0" distR="0" wp14:anchorId="41BA07B2" wp14:editId="7FD427F7">
             <wp:extent cx="3351125" cy="2491214"/>
@@ -910,23 +878,20 @@
       <w:pPr>
         <w:rPr>
           <w:rFonts w:ascii="Arial" w:hAnsi="Arial" w:cs="Arial"/>
-          <w:sz w:val="24"/>
-          <w:szCs w:val="24"/>
-        </w:rPr>
-      </w:pPr>
-    </w:p>
-    <w:p>
-      <w:pPr>
-        <w:rPr>
-          <w:rFonts w:ascii="Arial" w:hAnsi="Arial" w:cs="Arial"/>
-          <w:sz w:val="24"/>
-          <w:szCs w:val="24"/>
-        </w:rPr>
-      </w:pPr>
-      <w:r>
-        <w:rPr>
-          <w:rFonts w:ascii="Arial" w:hAnsi="Arial" w:cs="Arial"/>
-          <w:sz w:val="24"/>
+          <w:szCs w:val="24"/>
+        </w:rPr>
+      </w:pPr>
+    </w:p>
+    <w:p>
+      <w:pPr>
+        <w:rPr>
+          <w:rFonts w:ascii="Arial" w:hAnsi="Arial" w:cs="Arial"/>
+          <w:szCs w:val="24"/>
+        </w:rPr>
+      </w:pPr>
+      <w:r>
+        <w:rPr>
+          <w:rFonts w:ascii="Arial" w:hAnsi="Arial" w:cs="Arial"/>
           <w:szCs w:val="24"/>
         </w:rPr>
         <w:t>Alterar o usuário do aplicativo para um usuário que tenha permissão de alterar pastas e acesso a rede para acessar o webservice do CUC (considerando a pasta de geração de logs).</w:t>
@@ -936,13 +901,13 @@
       <w:pPr>
         <w:rPr>
           <w:rFonts w:ascii="Arial" w:hAnsi="Arial" w:cs="Arial"/>
-          <w:sz w:val="24"/>
           <w:szCs w:val="24"/>
         </w:rPr>
       </w:pPr>
       <w:r>
         <w:rPr>
           <w:noProof/>
+          <w:sz w:val="20"/>
           <w:lang w:eastAsia="pt-BR"/>
         </w:rPr>
         <w:drawing>
@@ -981,8 +946,1276 @@
           </wp:inline>
         </w:drawing>
       </w:r>
+    </w:p>
+    <w:p>
+      <w:pPr>
+        <w:jc w:val="center"/>
+        <w:rPr>
+          <w:rFonts w:ascii="Arial" w:hAnsi="Arial" w:cs="Arial"/>
+          <w:sz w:val="34"/>
+          <w:szCs w:val="24"/>
+        </w:rPr>
+      </w:pPr>
+      <w:r>
+        <w:rPr>
+          <w:rFonts w:ascii="Arial" w:hAnsi="Arial" w:cs="Arial"/>
+          <w:sz w:val="34"/>
+          <w:szCs w:val="24"/>
+        </w:rPr>
+        <w:t>Configurando o serviço com os parâmetros do ambiente</w:t>
+      </w:r>
+    </w:p>
+    <w:p>
+      <w:pPr>
+        <w:rPr>
+          <w:rFonts w:ascii="Arial" w:hAnsi="Arial" w:cs="Arial"/>
+          <w:szCs w:val="24"/>
+        </w:rPr>
+      </w:pPr>
+      <w:r>
+        <w:rPr>
+          <w:rFonts w:ascii="Arial" w:hAnsi="Arial" w:cs="Arial"/>
+          <w:szCs w:val="24"/>
+        </w:rPr>
+        <w:t>Será necessário ajuste nos apontamentos do serviço para os webservices do CUC, esses apontamentos devem ser feitos no arquivo de configuração “</w:t>
+      </w:r>
+      <w:r>
+        <w:rPr>
+          <w:rFonts w:ascii="Arial" w:hAnsi="Arial" w:cs="Arial"/>
+          <w:szCs w:val="24"/>
+        </w:rPr>
+        <w:t>appsettings.json</w:t>
+      </w:r>
+      <w:r>
+        <w:rPr>
+          <w:rFonts w:ascii="Arial" w:hAnsi="Arial" w:cs="Arial"/>
+          <w:szCs w:val="24"/>
+        </w:rPr>
+        <w:t>”, localizado na pasta raiz da aplicação.</w:t>
+      </w:r>
+    </w:p>
+    <w:p>
+      <w:pPr>
+        <w:rPr>
+          <w:rFonts w:ascii="Arial" w:hAnsi="Arial" w:cs="Arial"/>
+          <w:szCs w:val="24"/>
+        </w:rPr>
+      </w:pPr>
+      <w:r>
+        <w:rPr>
+          <w:rFonts w:ascii="Arial" w:hAnsi="Arial" w:cs="Arial"/>
+          <w:szCs w:val="24"/>
+        </w:rPr>
+        <w:t>Para acessar a pasta raiz, basta clicar com o botão direito na aplicação cadastrada no iis e clicar em explorar:</w:t>
+      </w:r>
+    </w:p>
+    <w:p>
+      <w:pPr>
+        <w:rPr>
+          <w:rFonts w:ascii="Arial" w:hAnsi="Arial" w:cs="Arial"/>
+          <w:szCs w:val="24"/>
+        </w:rPr>
+      </w:pPr>
+      <w:r>
+        <w:rPr>
+          <w:noProof/>
+          <w:lang w:eastAsia="pt-BR"/>
+        </w:rPr>
+        <w:lastRenderedPageBreak/>
+        <w:drawing>
+          <wp:inline distT="0" distB="0" distL="0" distR="0" wp14:anchorId="269A461B" wp14:editId="0926DE67">
+            <wp:extent cx="4602145" cy="2894741"/>
+            <wp:effectExtent l="0" t="0" r="8255" b="1270"/>
+            <wp:docPr id="2" name="Picture 2"/>
+            <wp:cNvGraphicFramePr>
+              <a:graphicFrameLocks xmlns:a="http://schemas.openxmlformats.org/drawingml/2006/main" noChangeAspect="1"/>
+            </wp:cNvGraphicFramePr>
+            <a:graphic xmlns:a="http://schemas.openxmlformats.org/drawingml/2006/main">
+              <a:graphicData uri="http://schemas.openxmlformats.org/drawingml/2006/picture">
+                <pic:pic xmlns:pic="http://schemas.openxmlformats.org/drawingml/2006/picture">
+                  <pic:nvPicPr>
+                    <pic:cNvPr id="1" name=""/>
+                    <pic:cNvPicPr/>
+                  </pic:nvPicPr>
+                  <pic:blipFill>
+                    <a:blip r:embed="rId15"/>
+                    <a:stretch>
+                      <a:fillRect/>
+                    </a:stretch>
+                  </pic:blipFill>
+                  <pic:spPr>
+                    <a:xfrm>
+                      <a:off x="0" y="0"/>
+                      <a:ext cx="4634127" cy="2914858"/>
+                    </a:xfrm>
+                    <a:prstGeom prst="rect">
+                      <a:avLst/>
+                    </a:prstGeom>
+                  </pic:spPr>
+                </pic:pic>
+              </a:graphicData>
+            </a:graphic>
+          </wp:inline>
+        </w:drawing>
+      </w:r>
+    </w:p>
+    <w:p>
+      <w:pPr>
+        <w:rPr>
+          <w:rFonts w:ascii="Arial" w:hAnsi="Arial" w:cs="Arial"/>
+          <w:szCs w:val="24"/>
+        </w:rPr>
+      </w:pPr>
+      <w:r>
+        <w:rPr>
+          <w:noProof/>
+          <w:lang w:eastAsia="pt-BR"/>
+        </w:rPr>
+        <w:drawing>
+          <wp:inline distT="0" distB="0" distL="0" distR="0" wp14:anchorId="1AF2107C" wp14:editId="2B92A3EF">
+            <wp:extent cx="4582048" cy="3053441"/>
+            <wp:effectExtent l="0" t="0" r="0" b="0"/>
+            <wp:docPr id="3" name="Picture 3"/>
+            <wp:cNvGraphicFramePr>
+              <a:graphicFrameLocks xmlns:a="http://schemas.openxmlformats.org/drawingml/2006/main" noChangeAspect="1"/>
+            </wp:cNvGraphicFramePr>
+            <a:graphic xmlns:a="http://schemas.openxmlformats.org/drawingml/2006/main">
+              <a:graphicData uri="http://schemas.openxmlformats.org/drawingml/2006/picture">
+                <pic:pic xmlns:pic="http://schemas.openxmlformats.org/drawingml/2006/picture">
+                  <pic:nvPicPr>
+                    <pic:cNvPr id="1" name=""/>
+                    <pic:cNvPicPr/>
+                  </pic:nvPicPr>
+                  <pic:blipFill>
+                    <a:blip r:embed="rId16"/>
+                    <a:stretch>
+                      <a:fillRect/>
+                    </a:stretch>
+                  </pic:blipFill>
+                  <pic:spPr>
+                    <a:xfrm>
+                      <a:off x="0" y="0"/>
+                      <a:ext cx="4600302" cy="3065605"/>
+                    </a:xfrm>
+                    <a:prstGeom prst="rect">
+                      <a:avLst/>
+                    </a:prstGeom>
+                  </pic:spPr>
+                </pic:pic>
+              </a:graphicData>
+            </a:graphic>
+          </wp:inline>
+        </w:drawing>
+      </w:r>
+    </w:p>
+    <w:p>
+      <w:pPr>
+        <w:rPr>
+          <w:rFonts w:ascii="Arial" w:hAnsi="Arial" w:cs="Arial"/>
+          <w:szCs w:val="24"/>
+        </w:rPr>
+      </w:pPr>
+    </w:p>
+    <w:p>
+      <w:pPr>
+        <w:rPr>
+          <w:rFonts w:ascii="Arial" w:hAnsi="Arial" w:cs="Arial"/>
+          <w:b/>
+          <w:i/>
+          <w:szCs w:val="24"/>
+        </w:rPr>
+      </w:pPr>
+      <w:r>
+        <w:rPr>
+          <w:rFonts w:ascii="Arial" w:hAnsi="Arial" w:cs="Arial"/>
+          <w:b/>
+          <w:i/>
+          <w:szCs w:val="24"/>
+        </w:rPr>
+        <w:t xml:space="preserve">Obs.: Não é recomendado incluir o arquivo de configuração no dump de ambiente, caso isso seja necessário, o arquivo deverá ser parametrizado de acordo com o novo ambiente do qual foi aplicado. </w:t>
+      </w:r>
+    </w:p>
+    <w:p>
+      <w:pPr>
+        <w:rPr>
+          <w:rFonts w:ascii="Arial" w:hAnsi="Arial" w:cs="Arial"/>
+          <w:szCs w:val="24"/>
+        </w:rPr>
+      </w:pPr>
+      <w:r>
+        <w:rPr>
+          <w:rFonts w:ascii="Arial" w:hAnsi="Arial" w:cs="Arial"/>
+          <w:szCs w:val="24"/>
+        </w:rPr>
+        <w:t xml:space="preserve">Sessão de confituração </w:t>
+      </w:r>
+      <w:r>
+        <w:rPr>
+          <w:rFonts w:ascii="Arial" w:hAnsi="Arial" w:cs="Arial"/>
+          <w:b/>
+          <w:szCs w:val="24"/>
+        </w:rPr>
+        <w:t>ConfiguracaoBaseCUC</w:t>
+      </w:r>
+      <w:r>
+        <w:rPr>
+          <w:rFonts w:ascii="Arial" w:hAnsi="Arial" w:cs="Arial"/>
+          <w:b/>
+          <w:szCs w:val="24"/>
+        </w:rPr>
+        <w:t>:</w:t>
+      </w:r>
+    </w:p>
+    <w:p>
+      <w:pPr>
+        <w:rPr>
+          <w:rFonts w:ascii="Arial" w:hAnsi="Arial" w:cs="Arial"/>
+          <w:szCs w:val="24"/>
+        </w:rPr>
+      </w:pPr>
+      <w:r>
+        <w:rPr>
+          <w:rFonts w:ascii="Arial" w:hAnsi="Arial" w:cs="Arial"/>
+          <w:szCs w:val="24"/>
+        </w:rPr>
+        <w:t>O arquivo tipo json está dividido em várias sessões,</w:t>
+      </w:r>
+      <w:r>
+        <w:rPr>
+          <w:rFonts w:ascii="Arial" w:hAnsi="Arial" w:cs="Arial"/>
+          <w:szCs w:val="24"/>
+        </w:rPr>
+        <w:t xml:space="preserve"> a sessão principal </w:t>
+      </w:r>
+      <w:r>
+        <w:rPr>
+          <w:rFonts w:ascii="Arial" w:hAnsi="Arial" w:cs="Arial"/>
+          <w:b/>
+          <w:szCs w:val="24"/>
+        </w:rPr>
+        <w:t>“ConfiguracaoBaseCUC”</w:t>
+      </w:r>
+      <w:r>
+        <w:rPr>
+          <w:rFonts w:ascii="Arial" w:hAnsi="Arial" w:cs="Arial"/>
+          <w:szCs w:val="24"/>
+        </w:rPr>
+        <w:t xml:space="preserve"> é a sessão responsável pela comunicação entre o serviço de integração e a aplicação CUC.</w:t>
+      </w:r>
+    </w:p>
+    <w:p>
+      <w:pPr>
+        <w:rPr>
+          <w:rFonts w:ascii="Arial" w:hAnsi="Arial" w:cs="Arial"/>
+          <w:szCs w:val="24"/>
+        </w:rPr>
+      </w:pPr>
+      <w:r>
+        <w:rPr>
+          <w:rFonts w:ascii="Arial" w:hAnsi="Arial" w:cs="Arial"/>
+          <w:szCs w:val="24"/>
+        </w:rPr>
+        <w:t xml:space="preserve">Na subsessão </w:t>
+      </w:r>
+      <w:r>
+        <w:rPr>
+          <w:rFonts w:ascii="Arial" w:hAnsi="Arial" w:cs="Arial"/>
+          <w:b/>
+          <w:szCs w:val="24"/>
+        </w:rPr>
+        <w:t>“ConfiguracaoURICUC”</w:t>
+      </w:r>
+      <w:r>
+        <w:rPr>
+          <w:rFonts w:ascii="Arial" w:hAnsi="Arial" w:cs="Arial"/>
+          <w:szCs w:val="24"/>
+        </w:rPr>
+        <w:t xml:space="preserve"> é a sessão responsável por armazenar os caminhos do webservice do CUC, separados por </w:t>
+      </w:r>
+      <w:r>
+        <w:rPr>
+          <w:rFonts w:ascii="Arial" w:hAnsi="Arial" w:cs="Arial"/>
+          <w:b/>
+          <w:szCs w:val="24"/>
+        </w:rPr>
+        <w:t>nome</w:t>
+      </w:r>
+      <w:r>
+        <w:rPr>
+          <w:rFonts w:ascii="Arial" w:hAnsi="Arial" w:cs="Arial"/>
+          <w:szCs w:val="24"/>
+        </w:rPr>
+        <w:t xml:space="preserve"> (nome para uso da aplicação – nome definido previamente), </w:t>
+      </w:r>
+      <w:r>
+        <w:rPr>
+          <w:rFonts w:ascii="Arial" w:hAnsi="Arial" w:cs="Arial"/>
+          <w:b/>
+          <w:szCs w:val="24"/>
+        </w:rPr>
+        <w:t>URI</w:t>
+      </w:r>
+      <w:r>
+        <w:rPr>
+          <w:rFonts w:ascii="Arial" w:hAnsi="Arial" w:cs="Arial"/>
+          <w:szCs w:val="24"/>
+        </w:rPr>
+        <w:t xml:space="preserve"> (caminho do serviço) e </w:t>
+      </w:r>
+      <w:r>
+        <w:rPr>
+          <w:rFonts w:ascii="Arial" w:hAnsi="Arial" w:cs="Arial"/>
+          <w:b/>
+          <w:szCs w:val="24"/>
+        </w:rPr>
+        <w:t>timeout</w:t>
+      </w:r>
+      <w:r>
+        <w:rPr>
+          <w:rFonts w:ascii="Arial" w:hAnsi="Arial" w:cs="Arial"/>
+          <w:szCs w:val="24"/>
+        </w:rPr>
+        <w:t xml:space="preserve"> (tempo de conexão da chamada entre CUC e aplicação em segundos).</w:t>
+      </w:r>
+    </w:p>
+    <w:p>
+      <w:pPr>
+        <w:rPr>
+          <w:rFonts w:ascii="Arial" w:hAnsi="Arial" w:cs="Arial"/>
+          <w:szCs w:val="24"/>
+        </w:rPr>
+      </w:pPr>
+      <w:r>
+        <w:rPr>
+          <w:noProof/>
+          <w:lang w:eastAsia="pt-BR"/>
+        </w:rPr>
+        <w:lastRenderedPageBreak/>
+        <w:drawing>
+          <wp:inline distT="0" distB="0" distL="0" distR="0" wp14:anchorId="05E9C103" wp14:editId="018B7263">
+            <wp:extent cx="5400040" cy="2292350"/>
+            <wp:effectExtent l="0" t="0" r="0" b="0"/>
+            <wp:docPr id="5" name="Picture 5"/>
+            <wp:cNvGraphicFramePr>
+              <a:graphicFrameLocks xmlns:a="http://schemas.openxmlformats.org/drawingml/2006/main" noChangeAspect="1"/>
+            </wp:cNvGraphicFramePr>
+            <a:graphic xmlns:a="http://schemas.openxmlformats.org/drawingml/2006/main">
+              <a:graphicData uri="http://schemas.openxmlformats.org/drawingml/2006/picture">
+                <pic:pic xmlns:pic="http://schemas.openxmlformats.org/drawingml/2006/picture">
+                  <pic:nvPicPr>
+                    <pic:cNvPr id="1" name=""/>
+                    <pic:cNvPicPr/>
+                  </pic:nvPicPr>
+                  <pic:blipFill>
+                    <a:blip r:embed="rId17"/>
+                    <a:stretch>
+                      <a:fillRect/>
+                    </a:stretch>
+                  </pic:blipFill>
+                  <pic:spPr>
+                    <a:xfrm>
+                      <a:off x="0" y="0"/>
+                      <a:ext cx="5400040" cy="2292350"/>
+                    </a:xfrm>
+                    <a:prstGeom prst="rect">
+                      <a:avLst/>
+                    </a:prstGeom>
+                  </pic:spPr>
+                </pic:pic>
+              </a:graphicData>
+            </a:graphic>
+          </wp:inline>
+        </w:drawing>
+      </w:r>
+    </w:p>
+    <w:p>
+      <w:pPr>
+        <w:rPr>
+          <w:rFonts w:ascii="Arial" w:hAnsi="Arial" w:cs="Arial"/>
+          <w:szCs w:val="24"/>
+        </w:rPr>
+      </w:pPr>
+    </w:p>
+    <w:p>
+      <w:pPr>
+        <w:rPr>
+          <w:rFonts w:ascii="Arial" w:hAnsi="Arial" w:cs="Arial"/>
+          <w:szCs w:val="24"/>
+        </w:rPr>
+      </w:pPr>
+      <w:r>
+        <w:rPr>
+          <w:rFonts w:ascii="Arial" w:hAnsi="Arial" w:cs="Arial"/>
+          <w:szCs w:val="24"/>
+        </w:rPr>
+        <w:t xml:space="preserve">No campo </w:t>
+      </w:r>
+      <w:r>
+        <w:rPr>
+          <w:rFonts w:ascii="Arial" w:hAnsi="Arial" w:cs="Arial"/>
+          <w:b/>
+          <w:szCs w:val="24"/>
+        </w:rPr>
+        <w:t>“</w:t>
+      </w:r>
+      <w:r>
+        <w:rPr>
+          <w:rFonts w:ascii="Arial" w:hAnsi="Arial" w:cs="Arial"/>
+          <w:b/>
+          <w:szCs w:val="24"/>
+        </w:rPr>
+        <w:t>SiglaSistema</w:t>
+      </w:r>
+      <w:r>
+        <w:rPr>
+          <w:rFonts w:ascii="Arial" w:hAnsi="Arial" w:cs="Arial"/>
+          <w:b/>
+          <w:szCs w:val="24"/>
+        </w:rPr>
+        <w:t>”</w:t>
+      </w:r>
+      <w:r>
+        <w:rPr>
+          <w:rFonts w:ascii="Arial" w:hAnsi="Arial" w:cs="Arial"/>
+          <w:b/>
+          <w:szCs w:val="24"/>
+        </w:rPr>
+        <w:t>,</w:t>
+      </w:r>
+      <w:r>
+        <w:rPr>
+          <w:rFonts w:ascii="Arial" w:hAnsi="Arial" w:cs="Arial"/>
+          <w:szCs w:val="24"/>
+        </w:rPr>
+        <w:t xml:space="preserve"> é onde será enviado a sigla de identificação do integrador para a aplicação, podendo ser alterado caso necessário.</w:t>
+      </w:r>
+    </w:p>
+    <w:p>
+      <w:pPr>
+        <w:rPr>
+          <w:rFonts w:ascii="Arial" w:hAnsi="Arial" w:cs="Arial"/>
+          <w:szCs w:val="24"/>
+        </w:rPr>
+      </w:pPr>
+      <w:r>
+        <w:rPr>
+          <w:noProof/>
+          <w:lang w:eastAsia="pt-BR"/>
+        </w:rPr>
+        <w:drawing>
+          <wp:inline distT="0" distB="0" distL="0" distR="0" wp14:anchorId="30134E59" wp14:editId="70CB4B3B">
+            <wp:extent cx="5400040" cy="376555"/>
+            <wp:effectExtent l="0" t="0" r="0" b="4445"/>
+            <wp:docPr id="9" name="Picture 9"/>
+            <wp:cNvGraphicFramePr>
+              <a:graphicFrameLocks xmlns:a="http://schemas.openxmlformats.org/drawingml/2006/main" noChangeAspect="1"/>
+            </wp:cNvGraphicFramePr>
+            <a:graphic xmlns:a="http://schemas.openxmlformats.org/drawingml/2006/main">
+              <a:graphicData uri="http://schemas.openxmlformats.org/drawingml/2006/picture">
+                <pic:pic xmlns:pic="http://schemas.openxmlformats.org/drawingml/2006/picture">
+                  <pic:nvPicPr>
+                    <pic:cNvPr id="1" name=""/>
+                    <pic:cNvPicPr/>
+                  </pic:nvPicPr>
+                  <pic:blipFill>
+                    <a:blip r:embed="rId18"/>
+                    <a:stretch>
+                      <a:fillRect/>
+                    </a:stretch>
+                  </pic:blipFill>
+                  <pic:spPr>
+                    <a:xfrm>
+                      <a:off x="0" y="0"/>
+                      <a:ext cx="5400040" cy="376555"/>
+                    </a:xfrm>
+                    <a:prstGeom prst="rect">
+                      <a:avLst/>
+                    </a:prstGeom>
+                  </pic:spPr>
+                </pic:pic>
+              </a:graphicData>
+            </a:graphic>
+          </wp:inline>
+        </w:drawing>
+      </w:r>
+    </w:p>
+    <w:p>
+      <w:pPr>
+        <w:rPr>
+          <w:rFonts w:ascii="Arial" w:hAnsi="Arial" w:cs="Arial"/>
+          <w:szCs w:val="24"/>
+        </w:rPr>
+      </w:pPr>
+      <w:r>
+        <w:rPr>
+          <w:rFonts w:ascii="Arial" w:hAnsi="Arial" w:cs="Arial"/>
+          <w:szCs w:val="24"/>
+        </w:rPr>
+        <w:t>Na sessão “AcessoCUC”, apresenta as informações para acesso ao sistema CUC como autenticar o acesso ao serviço onde “</w:t>
+      </w:r>
+      <w:r>
+        <w:rPr>
+          <w:rFonts w:ascii="Arial" w:hAnsi="Arial" w:cs="Arial"/>
+          <w:b/>
+          <w:szCs w:val="24"/>
+        </w:rPr>
+        <w:t>userServico</w:t>
+      </w:r>
+      <w:r>
+        <w:rPr>
+          <w:rFonts w:ascii="Arial" w:hAnsi="Arial" w:cs="Arial"/>
+          <w:szCs w:val="24"/>
+        </w:rPr>
+        <w:t>” é o usuário utilizado pelo serviço para acessar as funcionalidades do CUC, “</w:t>
+      </w:r>
+      <w:r>
+        <w:rPr>
+          <w:rFonts w:ascii="Arial" w:hAnsi="Arial" w:cs="Arial"/>
+          <w:b/>
+          <w:szCs w:val="24"/>
+        </w:rPr>
+        <w:t>passServico</w:t>
+      </w:r>
+      <w:r>
+        <w:rPr>
+          <w:rFonts w:ascii="Arial" w:hAnsi="Arial" w:cs="Arial"/>
+          <w:szCs w:val="24"/>
+        </w:rPr>
+        <w:t>” é a senha criptografada e a “</w:t>
+      </w:r>
+      <w:r>
+        <w:rPr>
+          <w:rFonts w:ascii="Arial" w:hAnsi="Arial" w:cs="Arial"/>
+          <w:b/>
+          <w:szCs w:val="24"/>
+        </w:rPr>
+        <w:t>chaveServico</w:t>
+      </w:r>
+      <w:r>
+        <w:rPr>
+          <w:rFonts w:ascii="Arial" w:hAnsi="Arial" w:cs="Arial"/>
+          <w:szCs w:val="24"/>
+        </w:rPr>
+        <w:t>” é a chave de segurança pré definida.</w:t>
+      </w:r>
+    </w:p>
+    <w:p>
+      <w:pPr>
+        <w:rPr>
+          <w:rFonts w:ascii="Arial" w:hAnsi="Arial" w:cs="Arial"/>
+          <w:szCs w:val="24"/>
+        </w:rPr>
+      </w:pPr>
+      <w:r>
+        <w:rPr>
+          <w:rFonts w:ascii="Arial" w:hAnsi="Arial" w:cs="Arial"/>
+          <w:szCs w:val="24"/>
+        </w:rPr>
+        <w:t>Para criptografar a senha para incluir no campo “</w:t>
+      </w:r>
+      <w:r>
+        <w:rPr>
+          <w:rFonts w:ascii="Arial" w:hAnsi="Arial" w:cs="Arial"/>
+          <w:b/>
+          <w:szCs w:val="24"/>
+        </w:rPr>
+        <w:t>passServico</w:t>
+      </w:r>
+      <w:r>
+        <w:rPr>
+          <w:rFonts w:ascii="Arial" w:hAnsi="Arial" w:cs="Arial"/>
+          <w:szCs w:val="24"/>
+        </w:rPr>
+        <w:t>”, basta acessar a pasta “</w:t>
+      </w:r>
+      <w:r>
+        <w:rPr>
+          <w:rFonts w:ascii="Arial" w:hAnsi="Arial" w:cs="Arial"/>
+          <w:b/>
+          <w:szCs w:val="24"/>
+        </w:rPr>
+        <w:t>ComponenteCriptografia</w:t>
+      </w:r>
+      <w:r>
+        <w:rPr>
+          <w:rFonts w:ascii="Arial" w:hAnsi="Arial" w:cs="Arial"/>
+          <w:szCs w:val="24"/>
+        </w:rPr>
+        <w:t>” apresentada na raiz da aplicação:</w:t>
+      </w:r>
+    </w:p>
+    <w:p>
+      <w:pPr>
+        <w:rPr>
+          <w:rFonts w:ascii="Arial" w:hAnsi="Arial" w:cs="Arial"/>
+          <w:szCs w:val="24"/>
+        </w:rPr>
+      </w:pPr>
+      <w:r>
+        <w:rPr>
+          <w:noProof/>
+          <w:lang w:eastAsia="pt-BR"/>
+        </w:rPr>
+        <w:drawing>
+          <wp:inline distT="0" distB="0" distL="0" distR="0" wp14:anchorId="46CDC377" wp14:editId="4318F23F">
+            <wp:extent cx="4737798" cy="3611290"/>
+            <wp:effectExtent l="0" t="0" r="5715" b="8255"/>
+            <wp:docPr id="13" name="Picture 13"/>
+            <wp:cNvGraphicFramePr>
+              <a:graphicFrameLocks xmlns:a="http://schemas.openxmlformats.org/drawingml/2006/main" noChangeAspect="1"/>
+            </wp:cNvGraphicFramePr>
+            <a:graphic xmlns:a="http://schemas.openxmlformats.org/drawingml/2006/main">
+              <a:graphicData uri="http://schemas.openxmlformats.org/drawingml/2006/picture">
+                <pic:pic xmlns:pic="http://schemas.openxmlformats.org/drawingml/2006/picture">
+                  <pic:nvPicPr>
+                    <pic:cNvPr id="1" name=""/>
+                    <pic:cNvPicPr/>
+                  </pic:nvPicPr>
+                  <pic:blipFill>
+                    <a:blip r:embed="rId19"/>
+                    <a:stretch>
+                      <a:fillRect/>
+                    </a:stretch>
+                  </pic:blipFill>
+                  <pic:spPr>
+                    <a:xfrm>
+                      <a:off x="0" y="0"/>
+                      <a:ext cx="4744536" cy="3616426"/>
+                    </a:xfrm>
+                    <a:prstGeom prst="rect">
+                      <a:avLst/>
+                    </a:prstGeom>
+                  </pic:spPr>
+                </pic:pic>
+              </a:graphicData>
+            </a:graphic>
+          </wp:inline>
+        </w:drawing>
+      </w:r>
+    </w:p>
+    <w:p>
+      <w:pPr>
+        <w:rPr>
+          <w:rFonts w:ascii="Arial" w:hAnsi="Arial" w:cs="Arial"/>
+          <w:szCs w:val="24"/>
+        </w:rPr>
+      </w:pPr>
+      <w:r>
+        <w:rPr>
+          <w:rFonts w:ascii="Arial" w:hAnsi="Arial" w:cs="Arial"/>
+          <w:szCs w:val="24"/>
+        </w:rPr>
+        <w:lastRenderedPageBreak/>
+        <w:t xml:space="preserve">Abrir a aplicação </w:t>
+      </w:r>
+      <w:r>
+        <w:rPr>
+          <w:rFonts w:ascii="Arial" w:hAnsi="Arial" w:cs="Arial"/>
+          <w:szCs w:val="24"/>
+        </w:rPr>
+        <w:t>Sinqia.CoreBank.Criptografia.App.exe</w:t>
+      </w:r>
+      <w:r>
+        <w:rPr>
+          <w:rFonts w:ascii="Arial" w:hAnsi="Arial" w:cs="Arial"/>
+          <w:szCs w:val="24"/>
+        </w:rPr>
+        <w:t xml:space="preserve"> e inserir a mesma chave pré definida para a aplicação:</w:t>
+      </w:r>
+    </w:p>
+    <w:p>
+      <w:pPr>
+        <w:rPr>
+          <w:rFonts w:ascii="Arial" w:hAnsi="Arial" w:cs="Arial"/>
+          <w:szCs w:val="24"/>
+        </w:rPr>
+      </w:pPr>
+    </w:p>
+    <w:p>
+      <w:pPr>
+        <w:rPr>
+          <w:rFonts w:ascii="Arial" w:hAnsi="Arial" w:cs="Arial"/>
+          <w:szCs w:val="24"/>
+        </w:rPr>
+      </w:pPr>
+      <w:r>
+        <w:rPr>
+          <w:noProof/>
+          <w:lang w:eastAsia="pt-BR"/>
+        </w:rPr>
+        <w:drawing>
+          <wp:inline distT="0" distB="0" distL="0" distR="0" wp14:anchorId="00DB114B" wp14:editId="6FD1496B">
+            <wp:extent cx="5400040" cy="3079115"/>
+            <wp:effectExtent l="0" t="0" r="0" b="6985"/>
+            <wp:docPr id="16" name="Picture 16"/>
+            <wp:cNvGraphicFramePr>
+              <a:graphicFrameLocks xmlns:a="http://schemas.openxmlformats.org/drawingml/2006/main" noChangeAspect="1"/>
+            </wp:cNvGraphicFramePr>
+            <a:graphic xmlns:a="http://schemas.openxmlformats.org/drawingml/2006/main">
+              <a:graphicData uri="http://schemas.openxmlformats.org/drawingml/2006/picture">
+                <pic:pic xmlns:pic="http://schemas.openxmlformats.org/drawingml/2006/picture">
+                  <pic:nvPicPr>
+                    <pic:cNvPr id="1" name=""/>
+                    <pic:cNvPicPr/>
+                  </pic:nvPicPr>
+                  <pic:blipFill>
+                    <a:blip r:embed="rId20"/>
+                    <a:stretch>
+                      <a:fillRect/>
+                    </a:stretch>
+                  </pic:blipFill>
+                  <pic:spPr>
+                    <a:xfrm>
+                      <a:off x="0" y="0"/>
+                      <a:ext cx="5400040" cy="3079115"/>
+                    </a:xfrm>
+                    <a:prstGeom prst="rect">
+                      <a:avLst/>
+                    </a:prstGeom>
+                  </pic:spPr>
+                </pic:pic>
+              </a:graphicData>
+            </a:graphic>
+          </wp:inline>
+        </w:drawing>
+      </w:r>
+    </w:p>
+    <w:p>
+      <w:pPr>
+        <w:rPr>
+          <w:rFonts w:ascii="Arial" w:hAnsi="Arial" w:cs="Arial"/>
+          <w:szCs w:val="24"/>
+        </w:rPr>
+      </w:pPr>
+    </w:p>
+    <w:p>
+      <w:pPr>
+        <w:rPr>
+          <w:rFonts w:ascii="Arial" w:hAnsi="Arial" w:cs="Arial"/>
+          <w:szCs w:val="24"/>
+        </w:rPr>
+      </w:pPr>
+      <w:r>
+        <w:rPr>
+          <w:rFonts w:ascii="Arial" w:hAnsi="Arial" w:cs="Arial"/>
+          <w:szCs w:val="24"/>
+        </w:rPr>
+        <w:t>Informar no campo “</w:t>
+      </w:r>
+      <w:r>
+        <w:rPr>
+          <w:rFonts w:ascii="Arial" w:hAnsi="Arial" w:cs="Arial"/>
+          <w:szCs w:val="24"/>
+        </w:rPr>
+        <w:t>passServico</w:t>
+      </w:r>
+      <w:r>
+        <w:rPr>
+          <w:rFonts w:ascii="Arial" w:hAnsi="Arial" w:cs="Arial"/>
+          <w:szCs w:val="24"/>
+        </w:rPr>
+        <w:t>” com o que é apresentado no campo “Texto Criptografado” após inserir a chave, senha e clicar em criptografar.</w:t>
+      </w:r>
+    </w:p>
+    <w:p>
+      <w:pPr>
+        <w:rPr>
+          <w:rFonts w:ascii="Arial" w:hAnsi="Arial" w:cs="Arial"/>
+          <w:szCs w:val="24"/>
+        </w:rPr>
+      </w:pPr>
+      <w:r>
+        <w:rPr>
+          <w:noProof/>
+          <w:lang w:eastAsia="pt-BR"/>
+        </w:rPr>
+        <w:drawing>
+          <wp:inline distT="0" distB="0" distL="0" distR="0" wp14:anchorId="74B67C35" wp14:editId="583D4AB0">
+            <wp:extent cx="4067175" cy="942975"/>
+            <wp:effectExtent l="0" t="0" r="9525" b="9525"/>
+            <wp:docPr id="17" name="Picture 17"/>
+            <wp:cNvGraphicFramePr>
+              <a:graphicFrameLocks xmlns:a="http://schemas.openxmlformats.org/drawingml/2006/main" noChangeAspect="1"/>
+            </wp:cNvGraphicFramePr>
+            <a:graphic xmlns:a="http://schemas.openxmlformats.org/drawingml/2006/main">
+              <a:graphicData uri="http://schemas.openxmlformats.org/drawingml/2006/picture">
+                <pic:pic xmlns:pic="http://schemas.openxmlformats.org/drawingml/2006/picture">
+                  <pic:nvPicPr>
+                    <pic:cNvPr id="1" name=""/>
+                    <pic:cNvPicPr/>
+                  </pic:nvPicPr>
+                  <pic:blipFill>
+                    <a:blip r:embed="rId21"/>
+                    <a:stretch>
+                      <a:fillRect/>
+                    </a:stretch>
+                  </pic:blipFill>
+                  <pic:spPr>
+                    <a:xfrm>
+                      <a:off x="0" y="0"/>
+                      <a:ext cx="4067175" cy="942975"/>
+                    </a:xfrm>
+                    <a:prstGeom prst="rect">
+                      <a:avLst/>
+                    </a:prstGeom>
+                  </pic:spPr>
+                </pic:pic>
+              </a:graphicData>
+            </a:graphic>
+          </wp:inline>
+        </w:drawing>
+      </w:r>
+    </w:p>
+    <w:p>
+      <w:pPr>
+        <w:rPr>
+          <w:rFonts w:ascii="Arial" w:hAnsi="Arial" w:cs="Arial"/>
+          <w:szCs w:val="24"/>
+        </w:rPr>
+      </w:pPr>
+      <w:r>
+        <w:rPr>
+          <w:rFonts w:ascii="Arial" w:hAnsi="Arial" w:cs="Arial"/>
+          <w:szCs w:val="24"/>
+        </w:rPr>
+        <w:t xml:space="preserve">Sessão de confituração </w:t>
+      </w:r>
+      <w:r>
+        <w:rPr>
+          <w:rFonts w:ascii="Arial" w:hAnsi="Arial" w:cs="Arial"/>
+          <w:b/>
+          <w:szCs w:val="24"/>
+        </w:rPr>
+        <w:t>ConfiguracaoBaseAPI</w:t>
+      </w:r>
+      <w:r>
+        <w:rPr>
+          <w:rFonts w:ascii="Arial" w:hAnsi="Arial" w:cs="Arial"/>
+          <w:b/>
+          <w:szCs w:val="24"/>
+        </w:rPr>
+        <w:t>:</w:t>
+      </w:r>
+    </w:p>
+    <w:p>
+      <w:pPr>
+        <w:rPr>
+          <w:rFonts w:ascii="Arial" w:hAnsi="Arial" w:cs="Arial"/>
+          <w:szCs w:val="24"/>
+        </w:rPr>
+      </w:pPr>
+      <w:r>
+        <w:rPr>
+          <w:rFonts w:ascii="Arial" w:hAnsi="Arial" w:cs="Arial"/>
+          <w:szCs w:val="24"/>
+        </w:rPr>
+        <w:t xml:space="preserve">Na sessão </w:t>
+      </w:r>
+      <w:r>
+        <w:rPr>
+          <w:rFonts w:ascii="Arial" w:hAnsi="Arial" w:cs="Arial"/>
+          <w:b/>
+          <w:szCs w:val="24"/>
+        </w:rPr>
+        <w:t>ConfiguracaoBaseAPI</w:t>
+      </w:r>
+      <w:r>
+        <w:rPr>
+          <w:rFonts w:ascii="Arial" w:hAnsi="Arial" w:cs="Arial"/>
+          <w:b/>
+          <w:szCs w:val="24"/>
+        </w:rPr>
+        <w:t xml:space="preserve">, </w:t>
+      </w:r>
+      <w:r>
+        <w:rPr>
+          <w:rFonts w:ascii="Arial" w:hAnsi="Arial" w:cs="Arial"/>
+          <w:szCs w:val="24"/>
+        </w:rPr>
+        <w:t>temos as configurações mais básicas para o uso da API em si, como informações de log e dados necessários para comunicação das API’s.</w:t>
+      </w:r>
+    </w:p>
+    <w:p>
+      <w:pPr>
+        <w:rPr>
+          <w:rFonts w:ascii="Arial" w:hAnsi="Arial" w:cs="Arial"/>
+          <w:szCs w:val="24"/>
+        </w:rPr>
+      </w:pPr>
+      <w:r>
+        <w:rPr>
+          <w:rFonts w:ascii="Arial" w:hAnsi="Arial" w:cs="Arial"/>
+          <w:szCs w:val="24"/>
+        </w:rPr>
+        <w:t xml:space="preserve">No campo </w:t>
+      </w:r>
+      <w:r>
+        <w:rPr>
+          <w:rFonts w:ascii="Arial" w:hAnsi="Arial" w:cs="Arial"/>
+          <w:b/>
+          <w:szCs w:val="24"/>
+        </w:rPr>
+        <w:t>“ApiKeyBase”</w:t>
+      </w:r>
+      <w:r>
+        <w:rPr>
+          <w:rFonts w:ascii="Arial" w:hAnsi="Arial" w:cs="Arial"/>
+          <w:b/>
+          <w:szCs w:val="24"/>
+        </w:rPr>
+        <w:t xml:space="preserve">, </w:t>
+      </w:r>
+      <w:r>
+        <w:rPr>
+          <w:rFonts w:ascii="Arial" w:hAnsi="Arial" w:cs="Arial"/>
+          <w:szCs w:val="24"/>
+        </w:rPr>
+        <w:t xml:space="preserve">deverá ser incluído a chave obrigatória para </w:t>
+      </w:r>
+      <w:r>
+        <w:rPr>
+          <w:rFonts w:ascii="Arial" w:hAnsi="Arial" w:cs="Arial"/>
+          <w:szCs w:val="24"/>
+        </w:rPr>
+        <w:t xml:space="preserve">se comunicar com o serviço, o valor desse campo </w:t>
+      </w:r>
+      <w:r>
+        <w:rPr>
+          <w:rFonts w:ascii="Arial" w:hAnsi="Arial" w:cs="Arial"/>
+          <w:szCs w:val="24"/>
+        </w:rPr>
+        <w:t>deverá ser enviad</w:t>
+      </w:r>
+      <w:r>
+        <w:rPr>
+          <w:rFonts w:ascii="Arial" w:hAnsi="Arial" w:cs="Arial"/>
+          <w:szCs w:val="24"/>
+        </w:rPr>
+        <w:t>o</w:t>
+      </w:r>
+      <w:r>
+        <w:rPr>
+          <w:rFonts w:ascii="Arial" w:hAnsi="Arial" w:cs="Arial"/>
+          <w:szCs w:val="24"/>
+        </w:rPr>
+        <w:t xml:space="preserve"> no campo </w:t>
+      </w:r>
+      <w:r>
+        <w:rPr>
+          <w:rFonts w:ascii="Arial" w:hAnsi="Arial" w:cs="Arial"/>
+          <w:szCs w:val="24"/>
+        </w:rPr>
+        <w:t>“</w:t>
+      </w:r>
+      <w:r>
+        <w:rPr>
+          <w:rFonts w:ascii="Arial" w:hAnsi="Arial" w:cs="Arial"/>
+          <w:szCs w:val="24"/>
+        </w:rPr>
+        <w:t>ApiKey</w:t>
+      </w:r>
+      <w:r>
+        <w:rPr>
+          <w:rFonts w:ascii="Arial" w:hAnsi="Arial" w:cs="Arial"/>
+          <w:szCs w:val="24"/>
+        </w:rPr>
+        <w:t>”</w:t>
+      </w:r>
+      <w:r>
+        <w:rPr>
+          <w:rFonts w:ascii="Arial" w:hAnsi="Arial" w:cs="Arial"/>
+          <w:szCs w:val="24"/>
+        </w:rPr>
+        <w:t xml:space="preserve"> no header das mensagens</w:t>
+      </w:r>
+      <w:r>
+        <w:rPr>
+          <w:rFonts w:ascii="Arial" w:hAnsi="Arial" w:cs="Arial"/>
+          <w:szCs w:val="24"/>
+        </w:rPr>
+        <w:t xml:space="preserve"> para se comunicar com o serviço de integração</w:t>
+      </w:r>
+      <w:r>
+        <w:rPr>
+          <w:rFonts w:ascii="Arial" w:hAnsi="Arial" w:cs="Arial"/>
+          <w:szCs w:val="24"/>
+        </w:rPr>
+        <w:t>)</w:t>
+      </w:r>
+      <w:r>
+        <w:rPr>
+          <w:rFonts w:ascii="Arial" w:hAnsi="Arial" w:cs="Arial"/>
+          <w:szCs w:val="24"/>
+        </w:rPr>
+        <w:t>.</w:t>
+      </w:r>
+    </w:p>
+    <w:p>
+      <w:pPr>
+        <w:rPr>
+          <w:rFonts w:ascii="Arial" w:hAnsi="Arial" w:cs="Arial"/>
+          <w:szCs w:val="24"/>
+        </w:rPr>
+      </w:pPr>
+      <w:r>
+        <w:rPr>
+          <w:rFonts w:ascii="Arial" w:hAnsi="Arial" w:cs="Arial"/>
+          <w:szCs w:val="24"/>
+        </w:rPr>
+        <w:t xml:space="preserve">Não preencher esse campo caso a comunicação entre os serviços não necessite de uma chave. </w:t>
+      </w:r>
+    </w:p>
+    <w:p>
+      <w:pPr>
+        <w:rPr>
+          <w:rFonts w:ascii="Arial" w:hAnsi="Arial" w:cs="Arial"/>
+          <w:szCs w:val="24"/>
+        </w:rPr>
+      </w:pPr>
+      <w:r>
+        <w:rPr>
+          <w:rFonts w:ascii="Arial" w:hAnsi="Arial" w:cs="Arial"/>
+          <w:szCs w:val="24"/>
+        </w:rPr>
+        <w:t>Dentro dessa sessão existe também a sessão “</w:t>
+      </w:r>
+      <w:r>
+        <w:rPr>
+          <w:rFonts w:ascii="Arial" w:hAnsi="Arial" w:cs="Arial"/>
+          <w:szCs w:val="24"/>
+        </w:rPr>
+        <w:t>Log</w:t>
+      </w:r>
+      <w:r>
+        <w:rPr>
+          <w:rFonts w:ascii="Arial" w:hAnsi="Arial" w:cs="Arial"/>
+          <w:szCs w:val="24"/>
+        </w:rPr>
+        <w:t>”, do qual será inserido as pastas de destino e o nível de log do qual é necessário para exibição monitorar o integrador.</w:t>
+      </w:r>
+    </w:p>
+    <w:p>
+      <w:pPr>
+        <w:rPr>
+          <w:rFonts w:ascii="Arial" w:hAnsi="Arial" w:cs="Arial"/>
+          <w:szCs w:val="24"/>
+        </w:rPr>
+      </w:pPr>
+      <w:r>
+        <w:rPr>
+          <w:noProof/>
+          <w:lang w:eastAsia="pt-BR"/>
+        </w:rPr>
+        <w:lastRenderedPageBreak/>
+        <w:drawing>
+          <wp:inline distT="0" distB="0" distL="0" distR="0" wp14:anchorId="30729905" wp14:editId="3533268D">
+            <wp:extent cx="3848100" cy="1171575"/>
+            <wp:effectExtent l="0" t="0" r="0" b="9525"/>
+            <wp:docPr id="18" name="Picture 18"/>
+            <wp:cNvGraphicFramePr>
+              <a:graphicFrameLocks xmlns:a="http://schemas.openxmlformats.org/drawingml/2006/main" noChangeAspect="1"/>
+            </wp:cNvGraphicFramePr>
+            <a:graphic xmlns:a="http://schemas.openxmlformats.org/drawingml/2006/main">
+              <a:graphicData uri="http://schemas.openxmlformats.org/drawingml/2006/picture">
+                <pic:pic xmlns:pic="http://schemas.openxmlformats.org/drawingml/2006/picture">
+                  <pic:nvPicPr>
+                    <pic:cNvPr id="1" name=""/>
+                    <pic:cNvPicPr/>
+                  </pic:nvPicPr>
+                  <pic:blipFill>
+                    <a:blip r:embed="rId22"/>
+                    <a:stretch>
+                      <a:fillRect/>
+                    </a:stretch>
+                  </pic:blipFill>
+                  <pic:spPr>
+                    <a:xfrm>
+                      <a:off x="0" y="0"/>
+                      <a:ext cx="3848100" cy="1171575"/>
+                    </a:xfrm>
+                    <a:prstGeom prst="rect">
+                      <a:avLst/>
+                    </a:prstGeom>
+                  </pic:spPr>
+                </pic:pic>
+              </a:graphicData>
+            </a:graphic>
+          </wp:inline>
+        </w:drawing>
+      </w:r>
+    </w:p>
+    <w:p>
+      <w:pPr>
+        <w:rPr>
+          <w:rFonts w:ascii="Arial" w:hAnsi="Arial" w:cs="Arial"/>
+          <w:szCs w:val="24"/>
+        </w:rPr>
+      </w:pPr>
+      <w:r>
+        <w:rPr>
+          <w:rFonts w:ascii="Arial" w:hAnsi="Arial" w:cs="Arial"/>
+          <w:szCs w:val="24"/>
+        </w:rPr>
+        <w:t>No campo “</w:t>
+      </w:r>
+      <w:r>
+        <w:rPr>
+          <w:rFonts w:ascii="Arial" w:hAnsi="Arial" w:cs="Arial"/>
+          <w:b/>
+          <w:szCs w:val="24"/>
+        </w:rPr>
+        <w:t>HabilitarTrace</w:t>
+      </w:r>
+      <w:r>
+        <w:rPr>
+          <w:rFonts w:ascii="Arial" w:hAnsi="Arial" w:cs="Arial"/>
+          <w:szCs w:val="24"/>
+        </w:rPr>
+        <w:t>” (true, false), define se é necessário u</w:t>
+      </w:r>
       <w:bookmarkStart w:id="0" w:name="_GoBack"/>
       <w:bookmarkEnd w:id="0"/>
+      <w:r>
+        <w:rPr>
+          <w:rFonts w:ascii="Arial" w:hAnsi="Arial" w:cs="Arial"/>
+          <w:szCs w:val="24"/>
+        </w:rPr>
+        <w:t>ma apresentação mais detalhada do passo a passo do sistema. É recomendado habilitar essa opção apenas em situações específicas como análise de erros ou monitoria de performance, já que gera uma quantidade muito grande de dados e compromete o espaço em disco em pouco tempo.</w:t>
+      </w:r>
+    </w:p>
+    <w:p>
+      <w:pPr>
+        <w:rPr>
+          <w:rFonts w:ascii="Arial" w:hAnsi="Arial" w:cs="Arial"/>
+          <w:szCs w:val="24"/>
+        </w:rPr>
+      </w:pPr>
+      <w:r>
+        <w:rPr>
+          <w:rFonts w:ascii="Arial" w:hAnsi="Arial" w:cs="Arial"/>
+          <w:szCs w:val="24"/>
+        </w:rPr>
+        <w:t>No campo “</w:t>
+      </w:r>
+      <w:r>
+        <w:rPr>
+          <w:rFonts w:ascii="Arial" w:hAnsi="Arial" w:cs="Arial"/>
+          <w:b/>
+          <w:szCs w:val="24"/>
+        </w:rPr>
+        <w:t>HabilitarLog</w:t>
+      </w:r>
+      <w:r>
+        <w:rPr>
+          <w:rFonts w:ascii="Arial" w:hAnsi="Arial" w:cs="Arial"/>
+          <w:szCs w:val="24"/>
+        </w:rPr>
+        <w:t>” (true, false), detalha algumas informações necessárias e os erros capturados no arquivo de log.</w:t>
+      </w:r>
+    </w:p>
+    <w:p>
+      <w:pPr>
+        <w:rPr>
+          <w:rFonts w:ascii="Arial" w:hAnsi="Arial" w:cs="Arial"/>
+          <w:szCs w:val="24"/>
+        </w:rPr>
+      </w:pPr>
+      <w:r>
+        <w:rPr>
+          <w:rFonts w:ascii="Arial" w:hAnsi="Arial" w:cs="Arial"/>
+          <w:szCs w:val="24"/>
+        </w:rPr>
+        <w:t>Na opção “</w:t>
+      </w:r>
+      <w:r>
+        <w:rPr>
+          <w:rFonts w:ascii="Arial" w:hAnsi="Arial" w:cs="Arial"/>
+          <w:b/>
+          <w:szCs w:val="24"/>
+        </w:rPr>
+        <w:t>GerarPastaNaoEncontrada</w:t>
+      </w:r>
+      <w:r>
+        <w:rPr>
+          <w:rFonts w:ascii="Arial" w:hAnsi="Arial" w:cs="Arial"/>
+          <w:szCs w:val="24"/>
+        </w:rPr>
+        <w:t>” (true, false), gera as pastas apontadas no campo “CaminhoArquivo”</w:t>
+      </w:r>
+      <w:r>
+        <w:rPr>
+          <w:rFonts w:ascii="Arial" w:hAnsi="Arial" w:cs="Arial"/>
+          <w:szCs w:val="24"/>
+        </w:rPr>
+        <w:t xml:space="preserve"> caso não existam (podem ocorrer erros caso a aplicação não tenha permissão de acesso ao local escolhido).</w:t>
+      </w:r>
+    </w:p>
+    <w:p>
+      <w:pPr>
+        <w:rPr>
+          <w:rFonts w:ascii="Arial" w:hAnsi="Arial" w:cs="Arial"/>
+          <w:szCs w:val="24"/>
+        </w:rPr>
+      </w:pPr>
+      <w:r>
+        <w:rPr>
+          <w:rFonts w:ascii="Arial" w:hAnsi="Arial" w:cs="Arial"/>
+          <w:szCs w:val="24"/>
+        </w:rPr>
+        <w:t>No campo “</w:t>
+      </w:r>
+      <w:r>
+        <w:rPr>
+          <w:rFonts w:ascii="Arial" w:hAnsi="Arial" w:cs="Arial"/>
+          <w:b/>
+          <w:szCs w:val="24"/>
+        </w:rPr>
+        <w:t>NomeArquivo</w:t>
+      </w:r>
+      <w:r>
+        <w:rPr>
+          <w:rFonts w:ascii="Arial" w:hAnsi="Arial" w:cs="Arial"/>
+          <w:szCs w:val="24"/>
+        </w:rPr>
+        <w:t>”, se preenche o prefixo do arquivo de log a ser gerado, sendo concatenado com a data atual no formato AAAAMMDD, sendo gerado um arquivo por dia.</w:t>
+      </w:r>
+    </w:p>
+    <w:p>
+      <w:pPr>
+        <w:rPr>
+          <w:rFonts w:ascii="Arial" w:hAnsi="Arial" w:cs="Arial"/>
+          <w:szCs w:val="24"/>
+        </w:rPr>
+      </w:pPr>
+      <w:r>
+        <w:rPr>
+          <w:rFonts w:ascii="Arial" w:hAnsi="Arial" w:cs="Arial"/>
+          <w:szCs w:val="24"/>
+        </w:rPr>
+        <w:t>O campo “</w:t>
+      </w:r>
+      <w:r>
+        <w:rPr>
+          <w:rFonts w:ascii="Arial" w:hAnsi="Arial" w:cs="Arial"/>
+          <w:b/>
+          <w:szCs w:val="24"/>
+        </w:rPr>
+        <w:t>CaminhoArquivo</w:t>
+      </w:r>
+      <w:r>
+        <w:rPr>
+          <w:rFonts w:ascii="Arial" w:hAnsi="Arial" w:cs="Arial"/>
+          <w:szCs w:val="24"/>
+        </w:rPr>
+        <w:t>”, se preenche o caminho onde o serviço gravará o arquivo de log utilizando o “\\” no lugar de “\”</w:t>
+      </w:r>
+      <w:r>
+        <w:rPr>
+          <w:rFonts w:ascii="Arial" w:hAnsi="Arial" w:cs="Arial"/>
+          <w:szCs w:val="24"/>
+        </w:rPr>
+        <w:t>.</w:t>
+      </w:r>
     </w:p>
     <w:sectPr>
       <w:pgSz w:w="11906" w:h="16838"/>

</xml_diff>

<commit_message>
Alteracao no manual de instalacao
</commit_message>
<xml_diff>
--- a/documentos/Intalação Serviço de Integração CUC.docx
+++ b/documentos/Intalação Serviço de Integração CUC.docx
@@ -1,6 +1,6 @@
 
 <file path=word/document.xml><?xml version="1.0" encoding="utf-8"?>
-<w:document xmlns:wpc="http://schemas.microsoft.com/office/word/2010/wordprocessingCanvas" xmlns:cx="http://schemas.microsoft.com/office/drawing/2014/chartex" xmlns:cx1="http://schemas.microsoft.com/office/drawing/2015/9/8/chartex" xmlns:mc="http://schemas.openxmlformats.org/markup-compatibility/2006" xmlns:o="urn:schemas-microsoft-com:office:office" xmlns:r="http://schemas.openxmlformats.org/officeDocument/2006/relationships" xmlns:m="http://schemas.openxmlformats.org/officeDocument/2006/math" xmlns:v="urn:schemas-microsoft-com:vml" xmlns:wp14="http://schemas.microsoft.com/office/word/2010/wordprocessingDrawing" xmlns:wp="http://schemas.openxmlformats.org/drawingml/2006/wordprocessingDrawing" xmlns:w10="urn:schemas-microsoft-com:office:word" xmlns:w="http://schemas.openxmlformats.org/wordprocessingml/2006/main" xmlns:w14="http://schemas.microsoft.com/office/word/2010/wordml" xmlns:w15="http://schemas.microsoft.com/office/word/2012/wordml" xmlns:w16se="http://schemas.microsoft.com/office/word/2015/wordml/symex" xmlns:wpg="http://schemas.microsoft.com/office/word/2010/wordprocessingGroup" xmlns:wpi="http://schemas.microsoft.com/office/word/2010/wordprocessingInk" xmlns:wne="http://schemas.microsoft.com/office/word/2006/wordml" xmlns:wps="http://schemas.microsoft.com/office/word/2010/wordprocessingShape" mc:Ignorable="w14 w15 w16se wp14">
+<w:document xmlns:wpc="http://schemas.microsoft.com/office/word/2010/wordprocessingCanvas" xmlns:cx="http://schemas.microsoft.com/office/drawing/2014/chartex" xmlns:cx1="http://schemas.microsoft.com/office/drawing/2015/9/8/chartex" xmlns:cx2="http://schemas.microsoft.com/office/drawing/2015/10/21/chartex" xmlns:cx3="http://schemas.microsoft.com/office/drawing/2016/5/9/chartex" xmlns:cx4="http://schemas.microsoft.com/office/drawing/2016/5/10/chartex" xmlns:cx5="http://schemas.microsoft.com/office/drawing/2016/5/11/chartex" xmlns:cx6="http://schemas.microsoft.com/office/drawing/2016/5/12/chartex" xmlns:cx7="http://schemas.microsoft.com/office/drawing/2016/5/13/chartex" xmlns:cx8="http://schemas.microsoft.com/office/drawing/2016/5/14/chartex" xmlns:mc="http://schemas.openxmlformats.org/markup-compatibility/2006" xmlns:aink="http://schemas.microsoft.com/office/drawing/2016/ink" xmlns:am3d="http://schemas.microsoft.com/office/drawing/2017/model3d" xmlns:o="urn:schemas-microsoft-com:office:office" xmlns:r="http://schemas.openxmlformats.org/officeDocument/2006/relationships" xmlns:m="http://schemas.openxmlformats.org/officeDocument/2006/math" xmlns:v="urn:schemas-microsoft-com:vml" xmlns:wp14="http://schemas.microsoft.com/office/word/2010/wordprocessingDrawing" xmlns:wp="http://schemas.openxmlformats.org/drawingml/2006/wordprocessingDrawing" xmlns:w10="urn:schemas-microsoft-com:office:word" xmlns:w="http://schemas.openxmlformats.org/wordprocessingml/2006/main" xmlns:w14="http://schemas.microsoft.com/office/word/2010/wordml" xmlns:w15="http://schemas.microsoft.com/office/word/2012/wordml" xmlns:w16cid="http://schemas.microsoft.com/office/word/2016/wordml/cid" xmlns:w16se="http://schemas.microsoft.com/office/word/2015/wordml/symex" xmlns:wpg="http://schemas.microsoft.com/office/word/2010/wordprocessingGroup" xmlns:wpi="http://schemas.microsoft.com/office/word/2010/wordprocessingInk" xmlns:wne="http://schemas.microsoft.com/office/word/2006/wordml" xmlns:wps="http://schemas.microsoft.com/office/word/2010/wordprocessingShape" mc:Ignorable="w14 w15 w16se w16cid wp14">
   <w:body>
     <w:p>
       <w:pPr>
@@ -169,52 +169,30 @@
           <w:lang w:val="en-US"/>
         </w:rPr>
       </w:pPr>
-      <w:proofErr w:type="spellStart"/>
-      <w:proofErr w:type="gramStart"/>
       <w:r>
         <w:rPr>
           <w:rFonts w:ascii="Arial" w:hAnsi="Arial" w:cs="Arial"/>
           <w:szCs w:val="24"/>
           <w:lang w:val="en-US"/>
         </w:rPr>
-        <w:t>net</w:t>
-      </w:r>
-      <w:proofErr w:type="spellEnd"/>
-      <w:proofErr w:type="gramEnd"/>
-      <w:r>
+        <w:t>net stop was /y</w:t>
+      </w:r>
+    </w:p>
+    <w:p>
+      <w:pPr>
         <w:rPr>
           <w:rFonts w:ascii="Arial" w:hAnsi="Arial" w:cs="Arial"/>
           <w:szCs w:val="24"/>
           <w:lang w:val="en-US"/>
         </w:rPr>
-        <w:t xml:space="preserve"> stop was /y</w:t>
-      </w:r>
-    </w:p>
-    <w:p>
-      <w:pPr>
+      </w:pPr>
+      <w:r>
         <w:rPr>
           <w:rFonts w:ascii="Arial" w:hAnsi="Arial" w:cs="Arial"/>
           <w:szCs w:val="24"/>
           <w:lang w:val="en-US"/>
         </w:rPr>
-      </w:pPr>
-      <w:proofErr w:type="gramStart"/>
-      <w:r>
-        <w:rPr>
-          <w:rFonts w:ascii="Arial" w:hAnsi="Arial" w:cs="Arial"/>
-          <w:szCs w:val="24"/>
-          <w:lang w:val="en-US"/>
-        </w:rPr>
-        <w:t>net</w:t>
-      </w:r>
-      <w:proofErr w:type="gramEnd"/>
-      <w:r>
-        <w:rPr>
-          <w:rFonts w:ascii="Arial" w:hAnsi="Arial" w:cs="Arial"/>
-          <w:szCs w:val="24"/>
-          <w:lang w:val="en-US"/>
-        </w:rPr>
-        <w:t xml:space="preserve"> start w3svc</w:t>
+        <w:t>net start w3svc</w:t>
       </w:r>
     </w:p>
     <w:p>
@@ -1641,13 +1619,12 @@
       <w:r>
         <w:rPr>
           <w:noProof/>
-          <w:lang w:eastAsia="pt-BR"/>
         </w:rPr>
         <w:drawing>
-          <wp:inline distT="0" distB="0" distL="0" distR="0" wp14:anchorId="00DB114B" wp14:editId="6FD1496B">
-            <wp:extent cx="5400040" cy="3079115"/>
-            <wp:effectExtent l="0" t="0" r="0" b="6985"/>
-            <wp:docPr id="16" name="Picture 16"/>
+          <wp:inline distT="0" distB="0" distL="0" distR="0" wp14:anchorId="01AF9C7A" wp14:editId="4C224860">
+            <wp:extent cx="5400040" cy="2387600"/>
+            <wp:effectExtent l="0" t="0" r="0" b="0"/>
+            <wp:docPr id="22" name="Imagem 22"/>
             <wp:cNvGraphicFramePr>
               <a:graphicFrameLocks xmlns:a="http://schemas.openxmlformats.org/drawingml/2006/main" noChangeAspect="1"/>
             </wp:cNvGraphicFramePr>
@@ -1667,7 +1644,7 @@
                   <pic:spPr>
                     <a:xfrm>
                       <a:off x="0" y="0"/>
-                      <a:ext cx="5400040" cy="3079115"/>
+                      <a:ext cx="5400040" cy="2387600"/>
                     </a:xfrm>
                     <a:prstGeom prst="rect">
                       <a:avLst/>
@@ -1687,6 +1664,15 @@
           <w:szCs w:val="24"/>
         </w:rPr>
       </w:pPr>
+      <w:r>
+        <w:rPr>
+          <w:rFonts w:ascii="Arial" w:hAnsi="Arial" w:cs="Arial"/>
+          <w:szCs w:val="24"/>
+        </w:rPr>
+        <w:t>Clique no botão “Salvar Chave” para registrar a chave de criptografia</w:t>
+      </w:r>
+      <w:bookmarkStart w:id="0" w:name="_GoBack"/>
+      <w:bookmarkEnd w:id="0"/>
     </w:p>
     <w:p>
       <w:pPr>
@@ -1727,13 +1713,12 @@
       <w:r>
         <w:rPr>
           <w:noProof/>
-          <w:lang w:eastAsia="pt-BR"/>
         </w:rPr>
         <w:drawing>
-          <wp:inline distT="0" distB="0" distL="0" distR="0" wp14:anchorId="74B67C35" wp14:editId="583D4AB0">
-            <wp:extent cx="4067175" cy="942975"/>
+          <wp:inline distT="0" distB="0" distL="0" distR="0" wp14:anchorId="597C4A17" wp14:editId="520E4D8F">
+            <wp:extent cx="3781425" cy="962025"/>
             <wp:effectExtent l="0" t="0" r="9525" b="9525"/>
-            <wp:docPr id="17" name="Picture 17"/>
+            <wp:docPr id="20" name="Imagem 20"/>
             <wp:cNvGraphicFramePr>
               <a:graphicFrameLocks xmlns:a="http://schemas.openxmlformats.org/drawingml/2006/main" noChangeAspect="1"/>
             </wp:cNvGraphicFramePr>
@@ -1753,7 +1738,7 @@
                   <pic:spPr>
                     <a:xfrm>
                       <a:off x="0" y="0"/>
-                      <a:ext cx="4067175" cy="942975"/>
+                      <a:ext cx="3781425" cy="962025"/>
                     </a:xfrm>
                     <a:prstGeom prst="rect">
                       <a:avLst/>
@@ -2006,7 +1991,6 @@
           <w:noProof/>
           <w:lang w:eastAsia="pt-BR"/>
         </w:rPr>
-        <w:lastRenderedPageBreak/>
         <w:drawing>
           <wp:inline distT="0" distB="0" distL="0" distR="0" wp14:anchorId="30729905" wp14:editId="3533268D">
             <wp:extent cx="3848100" cy="1171575"/>
@@ -2056,6 +2040,7 @@
           <w:rFonts w:ascii="Arial" w:hAnsi="Arial" w:cs="Arial"/>
           <w:szCs w:val="24"/>
         </w:rPr>
+        <w:lastRenderedPageBreak/>
         <w:t>No campo “</w:t>
       </w:r>
       <w:r>
@@ -2071,16 +2056,7 @@
           <w:rFonts w:ascii="Arial" w:hAnsi="Arial" w:cs="Arial"/>
           <w:szCs w:val="24"/>
         </w:rPr>
-        <w:t>” (true, false), define se é necessário u</w:t>
-      </w:r>
-      <w:bookmarkStart w:id="0" w:name="_GoBack"/>
-      <w:bookmarkEnd w:id="0"/>
-      <w:r>
-        <w:rPr>
-          <w:rFonts w:ascii="Arial" w:hAnsi="Arial" w:cs="Arial"/>
-          <w:szCs w:val="24"/>
-        </w:rPr>
-        <w:t>ma apresentação mais detalhada do passo a passo do sistema. É recomendado habilitar essa opção apenas em situações específicas como análise de erros ou monitoria de performance, já que gera uma quantidade muito grande de dados e compromete o espaço em disco em pouco tempo.</w:t>
+        <w:t>” (true, false), define se é necessário uma apresentação mais detalhada do passo a passo do sistema. É recomendado habilitar essa opção apenas em situações específicas como análise de erros ou monitoria de performance, já que gera uma quantidade muito grande de dados e compromete o espaço em disco em pouco tempo.</w:t>
       </w:r>
     </w:p>
     <w:p>
@@ -2228,7 +2204,7 @@
 </file>
 
 <file path=word/styles.xml><?xml version="1.0" encoding="utf-8"?>
-<w:styles xmlns:mc="http://schemas.openxmlformats.org/markup-compatibility/2006" xmlns:r="http://schemas.openxmlformats.org/officeDocument/2006/relationships" xmlns:w="http://schemas.openxmlformats.org/wordprocessingml/2006/main" xmlns:w14="http://schemas.microsoft.com/office/word/2010/wordml" xmlns:w15="http://schemas.microsoft.com/office/word/2012/wordml" xmlns:w16se="http://schemas.microsoft.com/office/word/2015/wordml/symex" mc:Ignorable="w14 w15 w16se">
+<w:styles xmlns:mc="http://schemas.openxmlformats.org/markup-compatibility/2006" xmlns:r="http://schemas.openxmlformats.org/officeDocument/2006/relationships" xmlns:w="http://schemas.openxmlformats.org/wordprocessingml/2006/main" xmlns:w14="http://schemas.microsoft.com/office/word/2010/wordml" xmlns:w15="http://schemas.microsoft.com/office/word/2012/wordml" xmlns:w16cid="http://schemas.microsoft.com/office/word/2016/wordml/cid" xmlns:w16se="http://schemas.microsoft.com/office/word/2015/wordml/symex" mc:Ignorable="w14 w15 w16se w16cid">
   <w:docDefaults>
     <w:rPrDefault>
       <w:rPr>
@@ -2244,7 +2220,7 @@
       </w:pPr>
     </w:pPrDefault>
   </w:docDefaults>
-  <w:latentStyles w:defLockedState="0" w:defUIPriority="99" w:defSemiHidden="0" w:defUnhideWhenUsed="0" w:defQFormat="0" w:count="371">
+  <w:latentStyles w:defLockedState="0" w:defUIPriority="99" w:defSemiHidden="0" w:defUnhideWhenUsed="0" w:defQFormat="0" w:count="376">
     <w:lsdException w:name="Normal" w:uiPriority="0" w:qFormat="1"/>
     <w:lsdException w:name="heading 1" w:uiPriority="9" w:qFormat="1"/>
     <w:lsdException w:name="heading 2" w:semiHidden="1" w:uiPriority="9" w:unhideWhenUsed="1" w:qFormat="1"/>
@@ -2350,7 +2326,6 @@
     <w:lsdException w:name="HTML Sample" w:semiHidden="1" w:unhideWhenUsed="1"/>
     <w:lsdException w:name="HTML Typewriter" w:semiHidden="1" w:unhideWhenUsed="1"/>
     <w:lsdException w:name="HTML Variable" w:semiHidden="1" w:unhideWhenUsed="1"/>
-    <w:lsdException w:name="Normal Table" w:semiHidden="1" w:unhideWhenUsed="1"/>
     <w:lsdException w:name="annotation subject" w:semiHidden="1" w:unhideWhenUsed="1"/>
     <w:lsdException w:name="No List" w:semiHidden="1" w:unhideWhenUsed="1"/>
     <w:lsdException w:name="Outline List 1" w:semiHidden="1" w:unhideWhenUsed="1"/>
@@ -2393,11 +2368,8 @@
     <w:lsdException w:name="Table Contemporary" w:semiHidden="1" w:unhideWhenUsed="1"/>
     <w:lsdException w:name="Table Elegant" w:semiHidden="1" w:unhideWhenUsed="1"/>
     <w:lsdException w:name="Table Professional" w:semiHidden="1" w:unhideWhenUsed="1"/>
-    <w:lsdException w:name="Table Subtle 1" w:semiHidden="1" w:unhideWhenUsed="1"/>
     <w:lsdException w:name="Table Subtle 2" w:semiHidden="1" w:unhideWhenUsed="1"/>
     <w:lsdException w:name="Table Web 1" w:semiHidden="1" w:unhideWhenUsed="1"/>
-    <w:lsdException w:name="Table Web 2" w:semiHidden="1" w:unhideWhenUsed="1"/>
-    <w:lsdException w:name="Table Web 3" w:semiHidden="1" w:unhideWhenUsed="1"/>
     <w:lsdException w:name="Balloon Text" w:semiHidden="1" w:unhideWhenUsed="1"/>
     <w:lsdException w:name="Table Grid" w:uiPriority="39"/>
     <w:lsdException w:name="Table Theme" w:semiHidden="1" w:unhideWhenUsed="1"/>
@@ -2616,18 +2588,23 @@
     <w:lsdException w:name="List Table 5 Dark Accent 6" w:uiPriority="50"/>
     <w:lsdException w:name="List Table 6 Colorful Accent 6" w:uiPriority="51"/>
     <w:lsdException w:name="List Table 7 Colorful Accent 6" w:uiPriority="52"/>
+    <w:lsdException w:name="Mention" w:semiHidden="1" w:unhideWhenUsed="1"/>
+    <w:lsdException w:name="Smart Hyperlink" w:semiHidden="1" w:unhideWhenUsed="1"/>
+    <w:lsdException w:name="Hashtag" w:semiHidden="1" w:unhideWhenUsed="1"/>
+    <w:lsdException w:name="Unresolved Mention" w:semiHidden="1" w:unhideWhenUsed="1"/>
+    <w:lsdException w:name="Smart Link" w:semiHidden="1" w:unhideWhenUsed="1"/>
   </w:latentStyles>
   <w:style w:type="paragraph" w:default="1" w:styleId="Normal">
     <w:name w:val="Normal"/>
     <w:qFormat/>
   </w:style>
-  <w:style w:type="character" w:default="1" w:styleId="DefaultParagraphFont">
+  <w:style w:type="character" w:default="1" w:styleId="Fontepargpadro">
     <w:name w:val="Default Paragraph Font"/>
     <w:uiPriority w:val="1"/>
     <w:semiHidden/>
     <w:unhideWhenUsed/>
   </w:style>
-  <w:style w:type="table" w:default="1" w:styleId="TableNormal">
+  <w:style w:type="table" w:default="1" w:styleId="Tabelanormal">
     <w:name w:val="Normal Table"/>
     <w:uiPriority w:val="99"/>
     <w:semiHidden/>
@@ -2642,7 +2619,7 @@
       </w:tblCellMar>
     </w:tblPr>
   </w:style>
-  <w:style w:type="numbering" w:default="1" w:styleId="NoList">
+  <w:style w:type="numbering" w:default="1" w:styleId="Semlista">
     <w:name w:val="No List"/>
     <w:uiPriority w:val="99"/>
     <w:semiHidden/>
@@ -2650,7 +2627,7 @@
   </w:style>
   <w:style w:type="character" w:styleId="Hyperlink">
     <w:name w:val="Hyperlink"/>
-    <w:basedOn w:val="DefaultParagraphFont"/>
+    <w:basedOn w:val="Fontepargpadro"/>
     <w:uiPriority w:val="99"/>
     <w:unhideWhenUsed/>
     <w:rsid w:val="00AF526E"/>

</xml_diff>